<commit_message>
rasd with elemetns to edit
</commit_message>
<xml_diff>
--- a/1_RASD/Document/RASD_v2.docx
+++ b/1_RASD/Document/RASD_v2.docx
@@ -670,8 +670,6 @@
               </w:rPr>
               <w:t>Description of the given problem</w:t>
             </w:r>
-            <w:bookmarkStart w:id="0" w:name="_GoBack"/>
-            <w:bookmarkEnd w:id="0"/>
             <w:r>
               <w:rPr>
                 <w:noProof/>
@@ -1849,23 +1847,7 @@
                 <w:noProof/>
                 <w:lang w:val="en-GB"/>
               </w:rPr>
-              <w:t xml:space="preserve">Use </w:t>
-            </w:r>
-            <w:r>
-              <w:rPr>
-                <w:rStyle w:val="Collegamentoipertestuale"/>
-                <w:noProof/>
-                <w:lang w:val="en-GB"/>
-              </w:rPr>
-              <w:t>C</w:t>
-            </w:r>
-            <w:r>
-              <w:rPr>
-                <w:rStyle w:val="Collegamentoipertestuale"/>
-                <w:noProof/>
-                <w:lang w:val="en-GB"/>
-              </w:rPr>
-              <w:t>ases</w:t>
+              <w:t>Use Cases</w:t>
             </w:r>
             <w:r>
               <w:rPr>
@@ -2415,25 +2397,7 @@
                 <w:noProof/>
                 <w:lang w:val="en-GB"/>
               </w:rPr>
-              <w:t>Non Fu</w:t>
-            </w:r>
-            <w:r>
-              <w:rPr>
-                <w:rStyle w:val="Collegamentoipertestuale"/>
-                <w:rFonts w:cstheme="minorHAnsi"/>
-                <w:noProof/>
-                <w:lang w:val="en-GB"/>
-              </w:rPr>
-              <w:t>n</w:t>
-            </w:r>
-            <w:r>
-              <w:rPr>
-                <w:rStyle w:val="Collegamentoipertestuale"/>
-                <w:rFonts w:cstheme="minorHAnsi"/>
-                <w:noProof/>
-                <w:lang w:val="en-GB"/>
-              </w:rPr>
-              <w:t>ctional Requirements</w:t>
+              <w:t>Non Functional Requirements</w:t>
             </w:r>
             <w:r>
               <w:rPr>
@@ -3152,7 +3116,7 @@
           <w:lang w:val="en-GB"/>
         </w:rPr>
       </w:pPr>
-      <w:bookmarkStart w:id="1" w:name="_Toc466843699"/>
+      <w:bookmarkStart w:id="0" w:name="_Toc466843699"/>
       <w:r>
         <w:rPr>
           <w:sz w:val="32"/>
@@ -3161,7 +3125,7 @@
         <w:lastRenderedPageBreak/>
         <w:t>Introduction</w:t>
       </w:r>
-      <w:bookmarkEnd w:id="1"/>
+      <w:bookmarkEnd w:id="0"/>
     </w:p>
     <w:p>
       <w:pPr>
@@ -3182,7 +3146,7 @@
         </w:rPr>
         <w:t xml:space="preserve"> </w:t>
       </w:r>
-      <w:bookmarkStart w:id="2" w:name="_Toc466843700"/>
+      <w:bookmarkStart w:id="1" w:name="_Toc466843700"/>
       <w:r>
         <w:rPr>
           <w:sz w:val="28"/>
@@ -3190,7 +3154,7 @@
         </w:rPr>
         <w:t>Purpose</w:t>
       </w:r>
-      <w:bookmarkEnd w:id="2"/>
+      <w:bookmarkEnd w:id="1"/>
     </w:p>
     <w:p>
       <w:pPr>
@@ -3266,7 +3230,7 @@
         </w:rPr>
         <w:t xml:space="preserve"> </w:t>
       </w:r>
-      <w:bookmarkStart w:id="3" w:name="_Toc466843701"/>
+      <w:bookmarkStart w:id="2" w:name="_Toc466843701"/>
       <w:r>
         <w:rPr>
           <w:sz w:val="28"/>
@@ -3274,7 +3238,7 @@
         </w:rPr>
         <w:t>Description of the given problem</w:t>
       </w:r>
-      <w:bookmarkEnd w:id="3"/>
+      <w:bookmarkEnd w:id="2"/>
     </w:p>
     <w:p>
       <w:pPr>
@@ -3592,7 +3556,22 @@
           <w:sz w:val="22"/>
           <w:lang w:val="en-GB"/>
         </w:rPr>
-        <w:t xml:space="preserve"> (as a list of coordinates) and accesses users and cars’ locations via their GPS enabled on mobile phones and boards.</w:t>
+        <w:t xml:space="preserve"> (as a list of coordinates) and accesses users and cars’ locations via their GPS enabled on mobile phones </w:t>
+      </w:r>
+      <w:r>
+        <w:rPr>
+          <w:sz w:val="22"/>
+          <w:highlight w:val="yellow"/>
+          <w:lang w:val="en-GB"/>
+        </w:rPr>
+        <w:t>and boards</w:t>
+      </w:r>
+      <w:r>
+        <w:rPr>
+          <w:sz w:val="22"/>
+          <w:lang w:val="en-GB"/>
+        </w:rPr>
+        <w:t>.</w:t>
       </w:r>
     </w:p>
     <w:p>
@@ -3815,15 +3794,16 @@
         </w:rPr>
         <w:t xml:space="preserve"> </w:t>
       </w:r>
-      <w:bookmarkStart w:id="4" w:name="_Toc466843702"/>
+      <w:bookmarkStart w:id="3" w:name="_Toc466843702"/>
       <w:r>
         <w:rPr>
           <w:sz w:val="28"/>
+          <w:highlight w:val="yellow"/>
           <w:lang w:val="en-GB"/>
         </w:rPr>
         <w:t>Glossary</w:t>
       </w:r>
-      <w:bookmarkEnd w:id="4"/>
+      <w:bookmarkEnd w:id="3"/>
     </w:p>
     <w:p>
       <w:pPr>
@@ -4044,7 +4024,26 @@
           <w:szCs w:val="20"/>
           <w:lang w:val="en-GB"/>
         </w:rPr>
-        <w:t xml:space="preserve"> It is a column with one or more electricity socket where it is possible to plug the car. Each socket has a number written on it and a led, that is green if that plug is available, or it is red if it is not. </w:t>
+        <w:t xml:space="preserve"> </w:t>
+      </w:r>
+      <w:r>
+        <w:rPr>
+          <w:rFonts w:asciiTheme="minorHAnsi" w:hAnsiTheme="minorHAnsi" w:cstheme="minorHAnsi"/>
+          <w:sz w:val="22"/>
+          <w:szCs w:val="20"/>
+          <w:highlight w:val="yellow"/>
+          <w:lang w:val="en-GB"/>
+        </w:rPr>
+        <w:t>It is a column with one or more electricity socket where it is possible to plug the car. Each socket has a number written on it and a led, that is green if that plug is available, or it is red if it is not.</w:t>
+      </w:r>
+      <w:r>
+        <w:rPr>
+          <w:rFonts w:asciiTheme="minorHAnsi" w:hAnsiTheme="minorHAnsi" w:cstheme="minorHAnsi"/>
+          <w:sz w:val="22"/>
+          <w:szCs w:val="20"/>
+          <w:lang w:val="en-GB"/>
+        </w:rPr>
+        <w:t xml:space="preserve"> </w:t>
       </w:r>
     </w:p>
     <w:p>
@@ -4299,6 +4298,7 @@
           <w:rFonts w:asciiTheme="minorHAnsi" w:hAnsiTheme="minorHAnsi" w:cstheme="minorHAnsi"/>
           <w:sz w:val="22"/>
           <w:szCs w:val="20"/>
+          <w:highlight w:val="yellow"/>
           <w:lang w:val="en-GB"/>
         </w:rPr>
       </w:pPr>
@@ -4308,6 +4308,7 @@
           <w:b/>
           <w:sz w:val="22"/>
           <w:szCs w:val="20"/>
+          <w:highlight w:val="yellow"/>
           <w:lang w:val="en-GB"/>
         </w:rPr>
         <w:t>Computer Board:</w:t>
@@ -4317,6 +4318,7 @@
           <w:rFonts w:asciiTheme="minorHAnsi" w:hAnsiTheme="minorHAnsi" w:cstheme="minorHAnsi"/>
           <w:sz w:val="22"/>
           <w:szCs w:val="20"/>
+          <w:highlight w:val="yellow"/>
           <w:lang w:val="en-GB"/>
         </w:rPr>
         <w:t xml:space="preserve"> It is a screen present in each PowerEnjoy car. When the user is in the car, the computer board shows information like the position of the car on the map and the messages sent by the system. From the moment when the user get into the car to when he </w:t>
@@ -4326,6 +4328,7 @@
           <w:rFonts w:asciiTheme="minorHAnsi" w:hAnsiTheme="minorHAnsi" w:cstheme="minorHAnsi"/>
           <w:sz w:val="22"/>
           <w:szCs w:val="20"/>
+          <w:highlight w:val="yellow"/>
           <w:lang w:val="en-GB"/>
         </w:rPr>
         <w:t>gets</w:t>
@@ -4335,6 +4338,7 @@
           <w:rFonts w:asciiTheme="minorHAnsi" w:hAnsiTheme="minorHAnsi" w:cstheme="minorHAnsi"/>
           <w:sz w:val="22"/>
           <w:szCs w:val="20"/>
+          <w:highlight w:val="yellow"/>
           <w:lang w:val="en-GB"/>
         </w:rPr>
         <w:t xml:space="preserve"> out, he </w:t>
@@ -4344,6 +4348,7 @@
           <w:rFonts w:asciiTheme="minorHAnsi" w:hAnsiTheme="minorHAnsi" w:cstheme="minorHAnsi"/>
           <w:sz w:val="22"/>
           <w:szCs w:val="20"/>
+          <w:highlight w:val="yellow"/>
           <w:lang w:val="en-GB"/>
         </w:rPr>
         <w:t>uses</w:t>
@@ -4353,6 +4358,7 @@
           <w:rFonts w:asciiTheme="minorHAnsi" w:hAnsiTheme="minorHAnsi" w:cstheme="minorHAnsi"/>
           <w:sz w:val="22"/>
           <w:szCs w:val="20"/>
+          <w:highlight w:val="yellow"/>
           <w:lang w:val="en-GB"/>
         </w:rPr>
         <w:t xml:space="preserve"> the computer board to interact with the system.</w:t>
@@ -4622,7 +4628,7 @@
         <w:lastRenderedPageBreak/>
         <w:t xml:space="preserve"> </w:t>
       </w:r>
-      <w:bookmarkStart w:id="5" w:name="_Toc466843703"/>
+      <w:bookmarkStart w:id="4" w:name="_Toc466843703"/>
       <w:r>
         <w:rPr>
           <w:sz w:val="28"/>
@@ -4630,7 +4636,7 @@
         </w:rPr>
         <w:t>Reference Documents</w:t>
       </w:r>
-      <w:bookmarkEnd w:id="5"/>
+      <w:bookmarkEnd w:id="4"/>
     </w:p>
     <w:p>
       <w:pPr>
@@ -4741,7 +4747,7 @@
           <w:lang w:val="en-GB"/>
         </w:rPr>
       </w:pPr>
-      <w:bookmarkStart w:id="6" w:name="_Toc466843704"/>
+      <w:bookmarkStart w:id="5" w:name="_Toc466843704"/>
       <w:r>
         <w:rPr>
           <w:rFonts w:asciiTheme="minorHAnsi" w:hAnsiTheme="minorHAnsi" w:cstheme="minorHAnsi"/>
@@ -4751,7 +4757,7 @@
         </w:rPr>
         <w:t>Overall Description</w:t>
       </w:r>
-      <w:bookmarkEnd w:id="6"/>
+      <w:bookmarkEnd w:id="5"/>
     </w:p>
     <w:p>
       <w:pPr>
@@ -4772,7 +4778,7 @@
         </w:rPr>
         <w:t xml:space="preserve"> </w:t>
       </w:r>
-      <w:bookmarkStart w:id="7" w:name="_Toc466843705"/>
+      <w:bookmarkStart w:id="6" w:name="_Toc466843705"/>
       <w:r>
         <w:rPr>
           <w:sz w:val="28"/>
@@ -4780,19 +4786,21 @@
         </w:rPr>
         <w:t>Product Perspective</w:t>
       </w:r>
-      <w:bookmarkEnd w:id="7"/>
-    </w:p>
-    <w:p>
-      <w:pPr>
-        <w:spacing w:after="120"/>
-        <w:rPr>
-          <w:sz w:val="22"/>
-          <w:lang w:val="en-GB"/>
-        </w:rPr>
-      </w:pPr>
-      <w:r>
-        <w:rPr>
-          <w:sz w:val="22"/>
+      <w:bookmarkEnd w:id="6"/>
+    </w:p>
+    <w:p>
+      <w:pPr>
+        <w:spacing w:after="120"/>
+        <w:rPr>
+          <w:sz w:val="22"/>
+          <w:highlight w:val="yellow"/>
+          <w:lang w:val="en-GB"/>
+        </w:rPr>
+      </w:pPr>
+      <w:r>
+        <w:rPr>
+          <w:sz w:val="22"/>
+          <w:highlight w:val="yellow"/>
           <w:lang w:val="en-GB"/>
         </w:rPr>
         <w:t>The system interfaces with an external Data Collecting System for getting real-time information about cars and Power Plugs status trough API exposed by this system. The Data Collecting System should allow Power Enjoy system to access to cars and Power Plugs information and to set the led on the Power Plug.</w:t>
@@ -4809,6 +4817,7 @@
       <w:r>
         <w:rPr>
           <w:sz w:val="22"/>
+          <w:highlight w:val="yellow"/>
           <w:lang w:val="en-GB"/>
         </w:rPr>
         <w:t>For payments, our system interfaces with an external Payment System sending all payment data such as credit cards information and the total amount to be paid. Given these information, the payments system performs the payment and should send a feedback to our system.</w:t>
@@ -4842,7 +4851,7 @@
         </w:rPr>
         <w:t xml:space="preserve"> </w:t>
       </w:r>
-      <w:bookmarkStart w:id="8" w:name="_Toc466843706"/>
+      <w:bookmarkStart w:id="7" w:name="_Toc466843706"/>
       <w:r>
         <w:rPr>
           <w:sz w:val="28"/>
@@ -4850,7 +4859,7 @@
         </w:rPr>
         <w:t>Actors</w:t>
       </w:r>
-      <w:bookmarkEnd w:id="8"/>
+      <w:bookmarkEnd w:id="7"/>
     </w:p>
     <w:p>
       <w:pPr>
@@ -4867,15 +4876,13 @@
         </w:rPr>
         <w:t xml:space="preserve">The actors that </w:t>
       </w:r>
-      <w:proofErr w:type="spellStart"/>
-      <w:r>
-        <w:rPr>
-          <w:sz w:val="22"/>
-          <w:lang w:val="en-GB"/>
-        </w:rPr>
-        <w:t>partecipate</w:t>
-      </w:r>
-      <w:proofErr w:type="spellEnd"/>
+      <w:r>
+        <w:rPr>
+          <w:sz w:val="22"/>
+          <w:lang w:val="en-GB"/>
+        </w:rPr>
+        <w:t>participate</w:t>
+      </w:r>
       <w:r>
         <w:rPr>
           <w:sz w:val="22"/>
@@ -4985,7 +4992,7 @@
         </w:rPr>
         <w:t xml:space="preserve"> </w:t>
       </w:r>
-      <w:bookmarkStart w:id="9" w:name="_Toc466843707"/>
+      <w:bookmarkStart w:id="8" w:name="_Toc466843707"/>
       <w:r>
         <w:rPr>
           <w:sz w:val="28"/>
@@ -4993,7 +5000,7 @@
         </w:rPr>
         <w:t>Goals</w:t>
       </w:r>
-      <w:bookmarkEnd w:id="9"/>
+      <w:bookmarkEnd w:id="8"/>
     </w:p>
     <w:p>
       <w:pPr>
@@ -5069,23 +5076,38 @@
           <w:sz w:val="22"/>
           <w:lang w:val="en-GB"/>
         </w:rPr>
-        <w:t>[G3] The user should be able to find available cars around him.</w:t>
-      </w:r>
-    </w:p>
-    <w:p>
-      <w:pPr>
-        <w:spacing w:after="120"/>
-        <w:rPr>
-          <w:sz w:val="22"/>
-          <w:lang w:val="en-GB"/>
-        </w:rPr>
-      </w:pPr>
-      <w:r>
-        <w:rPr>
-          <w:sz w:val="22"/>
-          <w:lang w:val="en-GB"/>
-        </w:rPr>
         <w:lastRenderedPageBreak/>
+        <w:t>[G3] The user should be able to find available cars around him</w:t>
+      </w:r>
+      <w:r>
+        <w:rPr>
+          <w:sz w:val="22"/>
+          <w:highlight w:val="yellow"/>
+          <w:lang w:val="en-GB"/>
+        </w:rPr>
+        <w:t xml:space="preserve"> or in a specified address</w:t>
+      </w:r>
+      <w:r>
+        <w:rPr>
+          <w:sz w:val="22"/>
+          <w:lang w:val="en-GB"/>
+        </w:rPr>
+        <w:t>.</w:t>
+      </w:r>
+    </w:p>
+    <w:p>
+      <w:pPr>
+        <w:spacing w:after="120"/>
+        <w:rPr>
+          <w:sz w:val="22"/>
+          <w:lang w:val="en-GB"/>
+        </w:rPr>
+      </w:pPr>
+      <w:r>
+        <w:rPr>
+          <w:sz w:val="22"/>
+          <w:lang w:val="en-GB"/>
+        </w:rPr>
         <w:t>[G4] The user should see the battery level of a car before making a reservation.</w:t>
       </w:r>
     </w:p>
@@ -5259,6 +5281,23 @@
           <w:lang w:val="en-GB"/>
         </w:rPr>
         <w:t>e all the special parking areas.</w:t>
+      </w:r>
+    </w:p>
+    <w:p>
+      <w:pPr>
+        <w:spacing w:after="120"/>
+        <w:rPr>
+          <w:sz w:val="22"/>
+          <w:lang w:val="en-GB"/>
+        </w:rPr>
+      </w:pPr>
+      <w:r>
+        <w:rPr>
+          <w:sz w:val="22"/>
+          <w:highlight w:val="yellow"/>
+          <w:lang w:val="en-GB"/>
+        </w:rPr>
+        <w:t>User should be blocked if there is a problem in the payment.</w:t>
       </w:r>
     </w:p>
     <w:p>
@@ -5400,7 +5439,7 @@
         </w:rPr>
         <w:t xml:space="preserve"> </w:t>
       </w:r>
-      <w:bookmarkStart w:id="10" w:name="_Toc466843708"/>
+      <w:bookmarkStart w:id="9" w:name="_Toc466843708"/>
       <w:r>
         <w:rPr>
           <w:sz w:val="28"/>
@@ -5408,7 +5447,7 @@
         </w:rPr>
         <w:t>Assumptions</w:t>
       </w:r>
-      <w:bookmarkEnd w:id="10"/>
+      <w:bookmarkEnd w:id="9"/>
     </w:p>
     <w:p>
       <w:pPr>
@@ -5524,7 +5563,17 @@
           <w:szCs w:val="20"/>
           <w:lang w:val="en-GB"/>
         </w:rPr>
-        <w:t xml:space="preserve">a subset of safe parking areas and correspond to the ones with power plugs reserved to PowerEnjoy cars exclusively. PowerEnjoy cars can only be charged and plugged in special parking areas. </w:t>
+        <w:t xml:space="preserve">a subset of safe parking areas and correspond to the ones with power plugs reserved to PowerEnjoy cars </w:t>
+      </w:r>
+      <w:r>
+        <w:rPr>
+          <w:rFonts w:asciiTheme="minorHAnsi" w:hAnsiTheme="minorHAnsi" w:cstheme="minorHAnsi"/>
+          <w:sz w:val="22"/>
+          <w:szCs w:val="20"/>
+          <w:lang w:val="en-GB"/>
+        </w:rPr>
+        <w:lastRenderedPageBreak/>
+        <w:t xml:space="preserve">exclusively. PowerEnjoy cars can only be charged and plugged in special parking areas. </w:t>
       </w:r>
     </w:p>
     <w:p>
@@ -5551,7 +5600,6 @@
           <w:szCs w:val="20"/>
           <w:lang w:val="en-GB"/>
         </w:rPr>
-        <w:lastRenderedPageBreak/>
         <w:t>Safe parking areas and special parking areas are already defined and identified by coordinates: the system is initialized at start-up time with such a set of areas.</w:t>
       </w:r>
     </w:p>
@@ -5623,71 +5671,19 @@
           <w:rFonts w:asciiTheme="minorHAnsi" w:hAnsiTheme="minorHAnsi" w:cstheme="minorHAnsi"/>
           <w:sz w:val="22"/>
           <w:szCs w:val="20"/>
-          <w:lang w:val="en-GB"/>
-        </w:rPr>
-      </w:pPr>
-      <w:r>
-        <w:rPr>
-          <w:rFonts w:asciiTheme="minorHAnsi" w:hAnsiTheme="minorHAnsi" w:cstheme="minorHAnsi"/>
-          <w:sz w:val="22"/>
-          <w:szCs w:val="20"/>
-          <w:lang w:val="en-GB"/>
-        </w:rPr>
-        <w:t xml:space="preserve">A car is unavailable </w:t>
-      </w:r>
-      <w:r>
-        <w:rPr>
-          <w:rFonts w:asciiTheme="minorHAnsi" w:hAnsiTheme="minorHAnsi" w:cstheme="minorHAnsi"/>
-          <w:sz w:val="22"/>
-          <w:szCs w:val="20"/>
-          <w:lang w:val="en-GB"/>
-        </w:rPr>
-        <w:t xml:space="preserve">for reservations </w:t>
-      </w:r>
-      <w:r>
-        <w:rPr>
-          <w:rFonts w:asciiTheme="minorHAnsi" w:hAnsiTheme="minorHAnsi" w:cstheme="minorHAnsi"/>
-          <w:sz w:val="22"/>
-          <w:szCs w:val="20"/>
-          <w:lang w:val="en-GB"/>
-        </w:rPr>
-        <w:t xml:space="preserve">when it has less </w:t>
-      </w:r>
-      <w:r>
-        <w:rPr>
-          <w:rFonts w:asciiTheme="minorHAnsi" w:hAnsiTheme="minorHAnsi" w:cstheme="minorHAnsi"/>
-          <w:sz w:val="22"/>
-          <w:szCs w:val="20"/>
-          <w:lang w:val="en-GB"/>
-        </w:rPr>
-        <w:t>than</w:t>
-      </w:r>
-      <w:r>
-        <w:rPr>
-          <w:rFonts w:asciiTheme="minorHAnsi" w:hAnsiTheme="minorHAnsi" w:cstheme="minorHAnsi"/>
-          <w:sz w:val="22"/>
-          <w:szCs w:val="20"/>
-          <w:lang w:val="en-GB"/>
-        </w:rPr>
-        <w:t xml:space="preserve"> 5% of battery level, </w:t>
-      </w:r>
-      <w:r>
-        <w:rPr>
-          <w:rFonts w:asciiTheme="minorHAnsi" w:hAnsiTheme="minorHAnsi" w:cstheme="minorHAnsi"/>
-          <w:sz w:val="22"/>
-          <w:szCs w:val="20"/>
-          <w:lang w:val="en-GB"/>
-        </w:rPr>
-        <w:t>has technical issues</w:t>
-      </w:r>
-      <w:r>
-        <w:rPr>
-          <w:rFonts w:asciiTheme="minorHAnsi" w:hAnsiTheme="minorHAnsi" w:cstheme="minorHAnsi"/>
-          <w:sz w:val="22"/>
-          <w:szCs w:val="20"/>
-          <w:lang w:val="en-GB"/>
-        </w:rPr>
-        <w:t>, or it is already in use or reserved by another user. Otherwise, it is available.</w:t>
+          <w:highlight w:val="yellow"/>
+          <w:lang w:val="en-GB"/>
+        </w:rPr>
+      </w:pPr>
+      <w:r>
+        <w:rPr>
+          <w:rFonts w:asciiTheme="minorHAnsi" w:hAnsiTheme="minorHAnsi" w:cstheme="minorHAnsi"/>
+          <w:sz w:val="22"/>
+          <w:szCs w:val="20"/>
+          <w:highlight w:val="yellow"/>
+          <w:lang w:val="en-GB"/>
+        </w:rPr>
+        <w:t>Each car has a Green E-box</w:t>
       </w:r>
     </w:p>
     <w:p>
@@ -5714,7 +5710,61 @@
           <w:szCs w:val="20"/>
           <w:lang w:val="en-GB"/>
         </w:rPr>
-        <w:t>A car that has less than 5% of battery or technical issues needs maintenance.</w:t>
+        <w:t xml:space="preserve">A car is unavailable </w:t>
+      </w:r>
+      <w:r>
+        <w:rPr>
+          <w:rFonts w:asciiTheme="minorHAnsi" w:hAnsiTheme="minorHAnsi" w:cstheme="minorHAnsi"/>
+          <w:sz w:val="22"/>
+          <w:szCs w:val="20"/>
+          <w:lang w:val="en-GB"/>
+        </w:rPr>
+        <w:t xml:space="preserve">for reservations </w:t>
+      </w:r>
+      <w:r>
+        <w:rPr>
+          <w:rFonts w:asciiTheme="minorHAnsi" w:hAnsiTheme="minorHAnsi" w:cstheme="minorHAnsi"/>
+          <w:sz w:val="22"/>
+          <w:szCs w:val="20"/>
+          <w:lang w:val="en-GB"/>
+        </w:rPr>
+        <w:t xml:space="preserve">when it has less </w:t>
+      </w:r>
+      <w:r>
+        <w:rPr>
+          <w:rFonts w:asciiTheme="minorHAnsi" w:hAnsiTheme="minorHAnsi" w:cstheme="minorHAnsi"/>
+          <w:sz w:val="22"/>
+          <w:szCs w:val="20"/>
+          <w:lang w:val="en-GB"/>
+        </w:rPr>
+        <w:t>than</w:t>
+      </w:r>
+      <w:r>
+        <w:rPr>
+          <w:rFonts w:asciiTheme="minorHAnsi" w:hAnsiTheme="minorHAnsi" w:cstheme="minorHAnsi"/>
+          <w:sz w:val="22"/>
+          <w:szCs w:val="20"/>
+          <w:lang w:val="en-GB"/>
+        </w:rPr>
+        <w:t xml:space="preserve"> 5% of battery level, </w:t>
+      </w:r>
+      <w:r>
+        <w:rPr>
+          <w:rFonts w:asciiTheme="minorHAnsi" w:hAnsiTheme="minorHAnsi" w:cstheme="minorHAnsi"/>
+          <w:sz w:val="22"/>
+          <w:szCs w:val="20"/>
+          <w:lang w:val="en-GB"/>
+        </w:rPr>
+        <w:t>has technical issues</w:t>
+      </w:r>
+      <w:r>
+        <w:rPr>
+          <w:rFonts w:asciiTheme="minorHAnsi" w:hAnsiTheme="minorHAnsi" w:cstheme="minorHAnsi"/>
+          <w:sz w:val="22"/>
+          <w:szCs w:val="20"/>
+          <w:lang w:val="en-GB"/>
+        </w:rPr>
+        <w:t>, or it is already in use or reserved by another user. Otherwise, it is available.</w:t>
       </w:r>
     </w:p>
     <w:p>
@@ -5741,25 +5791,7 @@
           <w:szCs w:val="20"/>
           <w:lang w:val="en-GB"/>
         </w:rPr>
-        <w:t xml:space="preserve">Only registrations by users having a European driving </w:t>
-      </w:r>
-      <w:r>
-        <w:rPr>
-          <w:rFonts w:asciiTheme="minorHAnsi" w:hAnsiTheme="minorHAnsi" w:cstheme="minorHAnsi"/>
-          <w:sz w:val="22"/>
-          <w:szCs w:val="20"/>
-          <w:lang w:val="en-GB"/>
-        </w:rPr>
-        <w:t>licence</w:t>
-      </w:r>
-      <w:r>
-        <w:rPr>
-          <w:rFonts w:asciiTheme="minorHAnsi" w:hAnsiTheme="minorHAnsi" w:cstheme="minorHAnsi"/>
-          <w:sz w:val="22"/>
-          <w:szCs w:val="20"/>
-          <w:lang w:val="en-GB"/>
-        </w:rPr>
-        <w:t xml:space="preserve"> are supported.</w:t>
+        <w:t>A car that has less than 5% of battery or technical issues needs maintenance.</w:t>
       </w:r>
     </w:p>
     <w:p>
@@ -5786,7 +5818,25 @@
           <w:szCs w:val="20"/>
           <w:lang w:val="en-GB"/>
         </w:rPr>
-        <w:t>The car can be driven anywhere in the Italian area.</w:t>
+        <w:t xml:space="preserve">Only registrations by users having a European driving </w:t>
+      </w:r>
+      <w:r>
+        <w:rPr>
+          <w:rFonts w:asciiTheme="minorHAnsi" w:hAnsiTheme="minorHAnsi" w:cstheme="minorHAnsi"/>
+          <w:sz w:val="22"/>
+          <w:szCs w:val="20"/>
+          <w:lang w:val="en-GB"/>
+        </w:rPr>
+        <w:t>licence</w:t>
+      </w:r>
+      <w:r>
+        <w:rPr>
+          <w:rFonts w:asciiTheme="minorHAnsi" w:hAnsiTheme="minorHAnsi" w:cstheme="minorHAnsi"/>
+          <w:sz w:val="22"/>
+          <w:szCs w:val="20"/>
+          <w:lang w:val="en-GB"/>
+        </w:rPr>
+        <w:t xml:space="preserve"> are supported.</w:t>
       </w:r>
     </w:p>
     <w:p>
@@ -5813,7 +5863,7 @@
           <w:szCs w:val="20"/>
           <w:lang w:val="en-GB"/>
         </w:rPr>
-        <w:t>User payments are made using credit cards.</w:t>
+        <w:t>The car can be driven anywhere in the Italian area.</w:t>
       </w:r>
     </w:p>
     <w:p>
@@ -5840,7 +5890,7 @@
           <w:szCs w:val="20"/>
           <w:lang w:val="en-GB"/>
         </w:rPr>
-        <w:t>Operators are already registered to the system.</w:t>
+        <w:t>User payments are made using credit cards.</w:t>
       </w:r>
     </w:p>
     <w:p>
@@ -5867,7 +5917,7 @@
           <w:szCs w:val="20"/>
           <w:lang w:val="en-GB"/>
         </w:rPr>
-        <w:t>Discounts can be combined so that their total amount is subtracted to the final charge.</w:t>
+        <w:t>Operators are already registered to the system.</w:t>
       </w:r>
     </w:p>
     <w:p>
@@ -5894,7 +5944,7 @@
           <w:szCs w:val="20"/>
           <w:lang w:val="en-GB"/>
         </w:rPr>
-        <w:t>In case the company receives a fine concerning a bad user behaviour caused by some violation, the user is due to pay it, so the system pays it in advance and then charges the amount to the user.</w:t>
+        <w:t>Discounts can be combined so that their total amount is subtracted to the final charge.</w:t>
       </w:r>
     </w:p>
     <w:p>
@@ -5921,7 +5971,7 @@
           <w:szCs w:val="20"/>
           <w:lang w:val="en-GB"/>
         </w:rPr>
-        <w:t>The car is ignited using a power button functioning as a Start/Stop button.</w:t>
+        <w:t>In case the company receives a fine concerning a bad user behaviour caused by some violation, the user is due to pay it, so the system pays it in advance and then charges the amount to the user.</w:t>
       </w:r>
     </w:p>
     <w:p>
@@ -5938,17 +5988,19 @@
           <w:rFonts w:asciiTheme="minorHAnsi" w:hAnsiTheme="minorHAnsi" w:cstheme="minorHAnsi"/>
           <w:sz w:val="22"/>
           <w:szCs w:val="20"/>
-          <w:lang w:val="en-GB"/>
-        </w:rPr>
-      </w:pPr>
-      <w:r>
-        <w:rPr>
-          <w:rFonts w:asciiTheme="minorHAnsi" w:hAnsiTheme="minorHAnsi" w:cstheme="minorHAnsi"/>
-          <w:sz w:val="22"/>
-          <w:szCs w:val="20"/>
-          <w:lang w:val="en-GB"/>
-        </w:rPr>
-        <w:t>The system can always access to the real-time information of the car, such as its position, the number of people inside it, the battery level, the charging status and control unit information. Depending on this information, the system can manage the status of the car.</w:t>
+          <w:highlight w:val="yellow"/>
+          <w:lang w:val="en-GB"/>
+        </w:rPr>
+      </w:pPr>
+      <w:r>
+        <w:rPr>
+          <w:rFonts w:asciiTheme="minorHAnsi" w:hAnsiTheme="minorHAnsi" w:cstheme="minorHAnsi"/>
+          <w:sz w:val="22"/>
+          <w:szCs w:val="20"/>
+          <w:highlight w:val="yellow"/>
+          <w:lang w:val="en-GB"/>
+        </w:rPr>
+        <w:t>The car is ignited using a power button functioning as a Start/Stop button.</w:t>
       </w:r>
     </w:p>
     <w:p>
@@ -5975,7 +6027,7 @@
           <w:szCs w:val="20"/>
           <w:lang w:val="en-GB"/>
         </w:rPr>
-        <w:t>The system can check the availability of power plugs of all special parking areas at any time through a third part system collecting and providing this information. The system can also set the status of a power plug if needed.</w:t>
+        <w:t>The system can always access to the real-time information of the car, such as its position, the number of people inside it, the battery level, the charging status and control unit information. Depending on this information, the system can manage the status of the car.</w:t>
       </w:r>
     </w:p>
     <w:p>
@@ -5992,37 +6044,19 @@
           <w:rFonts w:asciiTheme="minorHAnsi" w:hAnsiTheme="minorHAnsi" w:cstheme="minorHAnsi"/>
           <w:sz w:val="22"/>
           <w:szCs w:val="20"/>
-          <w:lang w:val="en-GB"/>
-        </w:rPr>
-      </w:pPr>
-      <w:r>
-        <w:rPr>
-          <w:rFonts w:asciiTheme="minorHAnsi" w:hAnsiTheme="minorHAnsi" w:cstheme="minorHAnsi"/>
-          <w:sz w:val="22"/>
-          <w:szCs w:val="20"/>
-          <w:lang w:val="en-GB"/>
-        </w:rPr>
-        <w:t xml:space="preserve">Power plug status can be available or unavailable, identified by the </w:t>
-      </w:r>
-      <w:proofErr w:type="spellStart"/>
-      <w:r>
-        <w:rPr>
-          <w:rFonts w:asciiTheme="minorHAnsi" w:hAnsiTheme="minorHAnsi" w:cstheme="minorHAnsi"/>
-          <w:sz w:val="22"/>
-          <w:szCs w:val="20"/>
-          <w:lang w:val="en-GB"/>
-        </w:rPr>
-        <w:t>color</w:t>
-      </w:r>
-      <w:proofErr w:type="spellEnd"/>
-      <w:r>
-        <w:rPr>
-          <w:rFonts w:asciiTheme="minorHAnsi" w:hAnsiTheme="minorHAnsi" w:cstheme="minorHAnsi"/>
-          <w:sz w:val="22"/>
-          <w:szCs w:val="20"/>
-          <w:lang w:val="en-GB"/>
-        </w:rPr>
-        <w:t xml:space="preserve"> of a LED on it.</w:t>
+          <w:highlight w:val="yellow"/>
+          <w:lang w:val="en-GB"/>
+        </w:rPr>
+      </w:pPr>
+      <w:r>
+        <w:rPr>
+          <w:rFonts w:asciiTheme="minorHAnsi" w:hAnsiTheme="minorHAnsi" w:cstheme="minorHAnsi"/>
+          <w:sz w:val="22"/>
+          <w:szCs w:val="20"/>
+          <w:highlight w:val="yellow"/>
+          <w:lang w:val="en-GB"/>
+        </w:rPr>
+        <w:t>The system can check the availability of power plugs of all special parking areas at any time through a third part system collecting and providing this information. The system can also set the status of a power plug if needed.</w:t>
       </w:r>
     </w:p>
     <w:p>
@@ -6049,7 +6083,47 @@
           <w:szCs w:val="20"/>
           <w:lang w:val="en-GB"/>
         </w:rPr>
-        <w:t>A user can use a car if and only if he has reserved it in advance.</w:t>
+        <w:t xml:space="preserve">Power plug status can be available or unavailable, identified by the </w:t>
+      </w:r>
+      <w:r>
+        <w:rPr>
+          <w:rFonts w:asciiTheme="minorHAnsi" w:hAnsiTheme="minorHAnsi" w:cstheme="minorHAnsi"/>
+          <w:sz w:val="22"/>
+          <w:szCs w:val="20"/>
+          <w:lang w:val="en-GB"/>
+        </w:rPr>
+        <w:t>colour</w:t>
+      </w:r>
+      <w:r>
+        <w:rPr>
+          <w:rFonts w:asciiTheme="minorHAnsi" w:hAnsiTheme="minorHAnsi" w:cstheme="minorHAnsi"/>
+          <w:sz w:val="22"/>
+          <w:szCs w:val="20"/>
+          <w:lang w:val="en-GB"/>
+        </w:rPr>
+        <w:t xml:space="preserve"> of a LED on it</w:t>
+      </w:r>
+      <w:r>
+        <w:t xml:space="preserve"> </w:t>
+      </w:r>
+      <w:r>
+        <w:rPr>
+          <w:rFonts w:asciiTheme="minorHAnsi" w:hAnsiTheme="minorHAnsi" w:cstheme="minorHAnsi"/>
+          <w:sz w:val="22"/>
+          <w:szCs w:val="20"/>
+          <w:highlight w:val="yellow"/>
+          <w:lang w:val="en-GB"/>
+        </w:rPr>
+        <w:t>this way other users don't plug in a reserved plug</w:t>
+      </w:r>
+      <w:r>
+        <w:rPr>
+          <w:rFonts w:asciiTheme="minorHAnsi" w:hAnsiTheme="minorHAnsi" w:cstheme="minorHAnsi"/>
+          <w:sz w:val="22"/>
+          <w:szCs w:val="20"/>
+          <w:lang w:val="en-GB"/>
+        </w:rPr>
+        <w:t>.</w:t>
       </w:r>
     </w:p>
     <w:p>
@@ -6076,7 +6150,7 @@
           <w:szCs w:val="20"/>
           <w:lang w:val="en-GB"/>
         </w:rPr>
-        <w:t>A car can be reserved by only one user at a time.</w:t>
+        <w:t>A user can use a car if and only if he has reserved it in advance.</w:t>
       </w:r>
     </w:p>
     <w:p>
@@ -6103,7 +6177,7 @@
           <w:szCs w:val="20"/>
           <w:lang w:val="en-GB"/>
         </w:rPr>
-        <w:t>The system has access to European Union driving licence databases to verify and approve user registration.</w:t>
+        <w:t>A car can be reserved by only one user at a time.</w:t>
       </w:r>
     </w:p>
     <w:p>
@@ -6130,8 +6204,57 @@
           <w:szCs w:val="20"/>
           <w:lang w:val="en-GB"/>
         </w:rPr>
+        <w:lastRenderedPageBreak/>
+        <w:t>The system has access to European Union driving licence databases to verify and approve user registration.</w:t>
+      </w:r>
+    </w:p>
+    <w:p>
+      <w:pPr>
+        <w:pStyle w:val="Paragrafoelenco"/>
+        <w:numPr>
+          <w:ilvl w:val="0"/>
+          <w:numId w:val="1"/>
+        </w:numPr>
+        <w:spacing w:after="120"/>
+        <w:ind w:right="2183"/>
+        <w:jc w:val="both"/>
+        <w:rPr>
+          <w:rFonts w:asciiTheme="minorHAnsi" w:hAnsiTheme="minorHAnsi" w:cstheme="minorHAnsi"/>
+          <w:sz w:val="22"/>
+          <w:szCs w:val="20"/>
+          <w:lang w:val="en-GB"/>
+        </w:rPr>
+      </w:pPr>
+      <w:r>
+        <w:rPr>
+          <w:rFonts w:asciiTheme="minorHAnsi" w:hAnsiTheme="minorHAnsi" w:cstheme="minorHAnsi"/>
+          <w:sz w:val="22"/>
+          <w:szCs w:val="20"/>
+          <w:lang w:val="en-GB"/>
+        </w:rPr>
         <w:t>Only registered users can access to system functionalities</w:t>
       </w:r>
+      <w:r>
+        <w:rPr>
+          <w:rFonts w:asciiTheme="minorHAnsi" w:hAnsiTheme="minorHAnsi" w:cstheme="minorHAnsi"/>
+          <w:sz w:val="22"/>
+          <w:szCs w:val="20"/>
+          <w:lang w:val="en-GB"/>
+        </w:rPr>
+        <w:t>.</w:t>
+      </w:r>
+    </w:p>
+    <w:p>
+      <w:pPr>
+        <w:spacing w:after="120"/>
+        <w:ind w:right="2183"/>
+        <w:rPr>
+          <w:rFonts w:asciiTheme="minorHAnsi" w:hAnsiTheme="minorHAnsi" w:cstheme="minorHAnsi"/>
+          <w:sz w:val="22"/>
+          <w:szCs w:val="20"/>
+          <w:lang w:val="en-GB"/>
+        </w:rPr>
+      </w:pPr>
     </w:p>
     <w:p>
       <w:pPr>
@@ -6150,10 +6273,9 @@
           <w:sz w:val="28"/>
           <w:lang w:val="en-GB"/>
         </w:rPr>
-        <w:lastRenderedPageBreak/>
         <w:t xml:space="preserve"> </w:t>
       </w:r>
-      <w:bookmarkStart w:id="11" w:name="_Toc466843709"/>
+      <w:bookmarkStart w:id="10" w:name="_Toc466843709"/>
       <w:r>
         <w:rPr>
           <w:sz w:val="28"/>
@@ -6161,7 +6283,7 @@
         </w:rPr>
         <w:t>Stakeholders</w:t>
       </w:r>
-      <w:bookmarkEnd w:id="11"/>
+      <w:bookmarkEnd w:id="10"/>
     </w:p>
     <w:p>
       <w:pPr>
@@ -6191,7 +6313,28 @@
           <w:sz w:val="22"/>
           <w:lang w:val="en-GB"/>
         </w:rPr>
-        <w:t xml:space="preserve"> and at the same time eco-friendly.</w:t>
+        <w:t xml:space="preserve"> and </w:t>
+      </w:r>
+      <w:r>
+        <w:rPr>
+          <w:sz w:val="22"/>
+          <w:lang w:val="en-GB"/>
+        </w:rPr>
+        <w:t>eco-friendly</w:t>
+      </w:r>
+      <w:r>
+        <w:rPr>
+          <w:sz w:val="22"/>
+          <w:lang w:val="en-GB"/>
+        </w:rPr>
+        <w:t xml:space="preserve"> </w:t>
+      </w:r>
+      <w:r>
+        <w:rPr>
+          <w:sz w:val="22"/>
+          <w:lang w:val="en-GB"/>
+        </w:rPr>
+        <w:t>at the same time.</w:t>
       </w:r>
     </w:p>
     <w:p>
@@ -6220,7 +6363,7 @@
           <w:lang w:val="en-GB"/>
         </w:rPr>
       </w:pPr>
-      <w:bookmarkStart w:id="12" w:name="_Toc466843710"/>
+      <w:bookmarkStart w:id="11" w:name="_Toc466843710"/>
       <w:r>
         <w:rPr>
           <w:rFonts w:asciiTheme="minorHAnsi" w:hAnsiTheme="minorHAnsi" w:cstheme="minorHAnsi"/>
@@ -6230,7 +6373,7 @@
         </w:rPr>
         <w:t>Specific Requirements</w:t>
       </w:r>
-      <w:bookmarkEnd w:id="12"/>
+      <w:bookmarkEnd w:id="11"/>
     </w:p>
     <w:p>
       <w:pPr>
@@ -6251,7 +6394,7 @@
         </w:rPr>
         <w:t xml:space="preserve"> </w:t>
       </w:r>
-      <w:bookmarkStart w:id="13" w:name="_Toc466843711"/>
+      <w:bookmarkStart w:id="12" w:name="_Toc466843711"/>
       <w:r>
         <w:rPr>
           <w:sz w:val="28"/>
@@ -6259,7 +6402,7 @@
         </w:rPr>
         <w:t>Functional Requirements</w:t>
       </w:r>
-      <w:bookmarkEnd w:id="13"/>
+      <w:bookmarkEnd w:id="12"/>
     </w:p>
     <w:p>
       <w:pPr>
@@ -6582,7 +6725,29 @@
           <w:sz w:val="22"/>
           <w:lang w:val="en-GB"/>
         </w:rPr>
-        <w:t xml:space="preserve"> find available cars around him:</w:t>
+        <w:t xml:space="preserve"> find available cars around him</w:t>
+      </w:r>
+      <w:r>
+        <w:rPr>
+          <w:sz w:val="22"/>
+          <w:lang w:val="en-GB"/>
+        </w:rPr>
+        <w:t xml:space="preserve"> </w:t>
+      </w:r>
+      <w:r>
+        <w:rPr>
+          <w:sz w:val="22"/>
+          <w:highlight w:val="yellow"/>
+          <w:lang w:val="en-GB"/>
+        </w:rPr>
+        <w:t>or in a specified address</w:t>
+      </w:r>
+      <w:r>
+        <w:rPr>
+          <w:sz w:val="22"/>
+          <w:lang w:val="en-GB"/>
+        </w:rPr>
+        <w:t>:</w:t>
       </w:r>
     </w:p>
     <w:p>
@@ -6666,6 +6831,7 @@
           <w:sz w:val="22"/>
           <w:lang w:val="en-GB"/>
         </w:rPr>
+        <w:lastRenderedPageBreak/>
         <w:t xml:space="preserve">[G4] The user should see the battery level of a </w:t>
       </w:r>
       <w:r>
@@ -6766,7 +6932,6 @@
           <w:sz w:val="22"/>
           <w:lang w:val="en-GB"/>
         </w:rPr>
-        <w:lastRenderedPageBreak/>
         <w:t xml:space="preserve">[G5] The user </w:t>
       </w:r>
       <w:r>
@@ -7291,6 +7456,7 @@
           <w:szCs w:val="20"/>
           <w:lang w:val="en-GB"/>
         </w:rPr>
+        <w:lastRenderedPageBreak/>
         <w:t>The system should notify the user about the final amount of the reservation and how it was calculated</w:t>
       </w:r>
       <w:r>
@@ -7385,7 +7551,6 @@
           <w:szCs w:val="20"/>
           <w:lang w:val="en-GB"/>
         </w:rPr>
-        <w:lastRenderedPageBreak/>
         <w:t>The user should have a way to notify the system he has finished using the car.</w:t>
       </w:r>
     </w:p>
@@ -7859,6 +8024,7 @@
           <w:szCs w:val="20"/>
           <w:lang w:val="en-GB"/>
         </w:rPr>
+        <w:lastRenderedPageBreak/>
         <w:t xml:space="preserve">The system should provide a </w:t>
       </w:r>
       <w:r>
@@ -7936,10 +8102,9 @@
           <w:sz w:val="28"/>
           <w:lang w:val="en-GB"/>
         </w:rPr>
-        <w:lastRenderedPageBreak/>
         <w:t xml:space="preserve"> </w:t>
       </w:r>
-      <w:bookmarkStart w:id="14" w:name="_Toc466843712"/>
+      <w:bookmarkStart w:id="13" w:name="_Toc466843712"/>
       <w:r>
         <w:rPr>
           <w:sz w:val="28"/>
@@ -7947,7 +8112,7 @@
         </w:rPr>
         <w:t>Scenarios</w:t>
       </w:r>
-      <w:bookmarkEnd w:id="14"/>
+      <w:bookmarkEnd w:id="13"/>
     </w:p>
     <w:p>
       <w:pPr>
@@ -8257,17 +8422,7 @@
           <w:szCs w:val="20"/>
           <w:lang w:val="en-GB"/>
         </w:rPr>
-        <w:t xml:space="preserve">Omer is getting out of work when he noticed that is raining cats and dogs. Then he decided he would prefer to take a PowerEnjoy car to get back home, if there </w:t>
-      </w:r>
-      <w:r>
-        <w:rPr>
-          <w:rFonts w:asciiTheme="minorHAnsi" w:hAnsiTheme="minorHAnsi" w:cstheme="minorHAnsi"/>
-          <w:sz w:val="22"/>
-          <w:szCs w:val="20"/>
-          <w:lang w:val="en-GB"/>
-        </w:rPr>
-        <w:lastRenderedPageBreak/>
-        <w:t>is</w:t>
+        <w:t>Omer is getting out of work when he noticed that is raining cats and dogs. Then he decided he would prefer to take a PowerEnjoy car to get back home, if there is</w:t>
       </w:r>
       <w:r>
         <w:rPr>
@@ -8375,13 +8530,24 @@
           <w:szCs w:val="20"/>
           <w:lang w:val="en-GB"/>
         </w:rPr>
-        <w:t xml:space="preserve"> the amount, he won't no longer able to reserve a car. The day after he put some money into the card connected to PowerEnjoy, he </w:t>
-      </w:r>
-      <w:r>
-        <w:rPr>
-          <w:rFonts w:asciiTheme="minorHAnsi" w:hAnsiTheme="minorHAnsi" w:cstheme="minorHAnsi"/>
-          <w:sz w:val="22"/>
-          <w:szCs w:val="20"/>
+        <w:t xml:space="preserve"> the amount, he won't no longer able to reserve a car. The day after he put some money into the card connected to PowerEnjoy</w:t>
+      </w:r>
+      <w:r>
+        <w:rPr>
+          <w:rFonts w:asciiTheme="minorHAnsi" w:hAnsiTheme="minorHAnsi" w:cstheme="minorHAnsi"/>
+          <w:sz w:val="22"/>
+          <w:szCs w:val="20"/>
+          <w:highlight w:val="yellow"/>
+          <w:lang w:val="en-GB"/>
+        </w:rPr>
+        <w:t xml:space="preserve">, he </w:t>
+      </w:r>
+      <w:r>
+        <w:rPr>
+          <w:rFonts w:asciiTheme="minorHAnsi" w:hAnsiTheme="minorHAnsi" w:cstheme="minorHAnsi"/>
+          <w:sz w:val="22"/>
+          <w:szCs w:val="20"/>
+          <w:highlight w:val="yellow"/>
           <w:lang w:val="en-GB"/>
         </w:rPr>
         <w:t>goes</w:t>
@@ -8391,9 +8557,19 @@
           <w:rFonts w:asciiTheme="minorHAnsi" w:hAnsiTheme="minorHAnsi" w:cstheme="minorHAnsi"/>
           <w:sz w:val="22"/>
           <w:szCs w:val="20"/>
-          <w:lang w:val="en-GB"/>
-        </w:rPr>
-        <w:t xml:space="preserve"> into the specific area for missing payment of the application and ask to retry. This time the payment is </w:t>
+          <w:highlight w:val="yellow"/>
+          <w:lang w:val="en-GB"/>
+        </w:rPr>
+        <w:t xml:space="preserve"> into the specific area for missing payment of the application and ask to retry</w:t>
+      </w:r>
+      <w:r>
+        <w:rPr>
+          <w:rFonts w:asciiTheme="minorHAnsi" w:hAnsiTheme="minorHAnsi" w:cstheme="minorHAnsi"/>
+          <w:sz w:val="22"/>
+          <w:szCs w:val="20"/>
+          <w:lang w:val="en-GB"/>
+        </w:rPr>
+        <w:t xml:space="preserve">. This time the payment is </w:t>
       </w:r>
       <w:r>
         <w:rPr>
@@ -8778,10 +8954,10 @@
           <w:lang w:val="en-GB"/>
         </w:rPr>
       </w:pPr>
-      <w:bookmarkStart w:id="15" w:name="_Toc466843516"/>
-      <w:bookmarkStart w:id="16" w:name="_Toc466843713"/>
+      <w:bookmarkStart w:id="14" w:name="_Toc466843516"/>
+      <w:bookmarkStart w:id="15" w:name="_Toc466843713"/>
+      <w:bookmarkEnd w:id="14"/>
       <w:bookmarkEnd w:id="15"/>
-      <w:bookmarkEnd w:id="16"/>
     </w:p>
     <w:p>
       <w:pPr>
@@ -8805,10 +8981,10 @@
           <w:lang w:val="en-GB"/>
         </w:rPr>
       </w:pPr>
-      <w:bookmarkStart w:id="17" w:name="_Toc466843517"/>
-      <w:bookmarkStart w:id="18" w:name="_Toc466843714"/>
+      <w:bookmarkStart w:id="16" w:name="_Toc466843517"/>
+      <w:bookmarkStart w:id="17" w:name="_Toc466843714"/>
+      <w:bookmarkEnd w:id="16"/>
       <w:bookmarkEnd w:id="17"/>
-      <w:bookmarkEnd w:id="18"/>
     </w:p>
     <w:p>
       <w:pPr>
@@ -8832,10 +9008,10 @@
           <w:lang w:val="en-GB"/>
         </w:rPr>
       </w:pPr>
-      <w:bookmarkStart w:id="19" w:name="_Toc466843518"/>
-      <w:bookmarkStart w:id="20" w:name="_Toc466843715"/>
+      <w:bookmarkStart w:id="18" w:name="_Toc466843518"/>
+      <w:bookmarkStart w:id="19" w:name="_Toc466843715"/>
+      <w:bookmarkEnd w:id="18"/>
       <w:bookmarkEnd w:id="19"/>
-      <w:bookmarkEnd w:id="20"/>
     </w:p>
     <w:p>
       <w:pPr>
@@ -8861,7 +9037,7 @@
         </w:rPr>
         <w:t xml:space="preserve"> </w:t>
       </w:r>
-      <w:bookmarkStart w:id="21" w:name="_Toc466843716"/>
+      <w:bookmarkStart w:id="20" w:name="_Toc466843716"/>
       <w:r>
         <w:rPr>
           <w:rFonts w:asciiTheme="minorHAnsi" w:hAnsiTheme="minorHAnsi" w:cstheme="minorHAnsi"/>
@@ -8880,7 +9056,7 @@
         </w:rPr>
         <w:t>Diagrams</w:t>
       </w:r>
-      <w:bookmarkEnd w:id="21"/>
+      <w:bookmarkEnd w:id="20"/>
     </w:p>
     <w:p>
       <w:pPr>
@@ -8896,7 +9072,7 @@
           <w:lang w:val="en-GB"/>
         </w:rPr>
       </w:pPr>
-      <w:bookmarkStart w:id="22" w:name="_Toc466843717"/>
+      <w:bookmarkStart w:id="21" w:name="_Toc466843717"/>
       <w:r>
         <w:rPr>
           <w:rFonts w:asciiTheme="minorHAnsi" w:hAnsiTheme="minorHAnsi" w:cstheme="minorHAnsi"/>
@@ -8906,7 +9082,7 @@
         </w:rPr>
         <w:t>Use Cases</w:t>
       </w:r>
-      <w:bookmarkEnd w:id="22"/>
+      <w:bookmarkEnd w:id="21"/>
     </w:p>
     <w:p>
       <w:pPr>
@@ -9247,6 +9423,7 @@
           <w:szCs w:val="20"/>
           <w:lang w:val="en-GB"/>
         </w:rPr>
+        <w:lastRenderedPageBreak/>
         <w:t>The user clicks the Confirm Registration button.</w:t>
       </w:r>
     </w:p>
@@ -9274,7 +9451,6 @@
           <w:szCs w:val="20"/>
           <w:lang w:val="en-GB"/>
         </w:rPr>
-        <w:lastRenderedPageBreak/>
         <w:t>The system validates entered data comparing them with those of the external system and confirms the registration.</w:t>
       </w:r>
     </w:p>
@@ -10583,6 +10759,7 @@
           <w:color w:val="auto"/>
           <w:sz w:val="22"/>
           <w:szCs w:val="20"/>
+          <w:highlight w:val="yellow"/>
         </w:rPr>
       </w:pPr>
       <w:proofErr w:type="spellStart"/>
@@ -10594,6 +10771,7 @@
           <w:color w:val="auto"/>
           <w:sz w:val="22"/>
           <w:szCs w:val="20"/>
+          <w:highlight w:val="yellow"/>
         </w:rPr>
         <w:t>Name</w:t>
       </w:r>
@@ -10606,14 +10784,16 @@
           <w:rFonts w:asciiTheme="minorHAnsi" w:hAnsiTheme="minorHAnsi" w:cstheme="minorHAnsi"/>
           <w:sz w:val="22"/>
           <w:szCs w:val="20"/>
-          <w:lang w:val="en-GB"/>
-        </w:rPr>
-      </w:pPr>
-      <w:r>
-        <w:rPr>
-          <w:rFonts w:asciiTheme="minorHAnsi" w:hAnsiTheme="minorHAnsi" w:cstheme="minorHAnsi"/>
-          <w:sz w:val="22"/>
-          <w:szCs w:val="20"/>
+          <w:highlight w:val="yellow"/>
+          <w:lang w:val="en-GB"/>
+        </w:rPr>
+      </w:pPr>
+      <w:r>
+        <w:rPr>
+          <w:rFonts w:asciiTheme="minorHAnsi" w:hAnsiTheme="minorHAnsi" w:cstheme="minorHAnsi"/>
+          <w:sz w:val="22"/>
+          <w:szCs w:val="20"/>
+          <w:highlight w:val="yellow"/>
           <w:lang w:val="en-GB"/>
         </w:rPr>
         <w:t>View available cars on the map</w:t>
@@ -10629,6 +10809,7 @@
           <w:color w:val="auto"/>
           <w:sz w:val="22"/>
           <w:szCs w:val="20"/>
+          <w:highlight w:val="yellow"/>
         </w:rPr>
       </w:pPr>
       <w:r>
@@ -10639,6 +10820,7 @@
           <w:color w:val="auto"/>
           <w:sz w:val="22"/>
           <w:szCs w:val="20"/>
+          <w:highlight w:val="yellow"/>
         </w:rPr>
         <w:t>Actors</w:t>
       </w:r>
@@ -10650,14 +10832,16 @@
           <w:rFonts w:asciiTheme="minorHAnsi" w:hAnsiTheme="minorHAnsi" w:cstheme="minorHAnsi"/>
           <w:sz w:val="22"/>
           <w:szCs w:val="20"/>
-          <w:lang w:val="en-GB"/>
-        </w:rPr>
-      </w:pPr>
-      <w:r>
-        <w:rPr>
-          <w:rFonts w:asciiTheme="minorHAnsi" w:hAnsiTheme="minorHAnsi" w:cstheme="minorHAnsi"/>
-          <w:sz w:val="22"/>
-          <w:szCs w:val="20"/>
+          <w:highlight w:val="yellow"/>
+          <w:lang w:val="en-GB"/>
+        </w:rPr>
+      </w:pPr>
+      <w:r>
+        <w:rPr>
+          <w:rFonts w:asciiTheme="minorHAnsi" w:hAnsiTheme="minorHAnsi" w:cstheme="minorHAnsi"/>
+          <w:sz w:val="22"/>
+          <w:szCs w:val="20"/>
+          <w:highlight w:val="yellow"/>
           <w:lang w:val="en-GB"/>
         </w:rPr>
         <w:t>User</w:t>
@@ -10673,6 +10857,7 @@
           <w:color w:val="auto"/>
           <w:sz w:val="22"/>
           <w:szCs w:val="20"/>
+          <w:highlight w:val="yellow"/>
         </w:rPr>
       </w:pPr>
       <w:r>
@@ -10683,6 +10868,7 @@
           <w:color w:val="auto"/>
           <w:sz w:val="22"/>
           <w:szCs w:val="20"/>
+          <w:highlight w:val="yellow"/>
         </w:rPr>
         <w:t xml:space="preserve">Entry </w:t>
       </w:r>
@@ -10695,6 +10881,7 @@
           <w:color w:val="auto"/>
           <w:sz w:val="22"/>
           <w:szCs w:val="20"/>
+          <w:highlight w:val="yellow"/>
         </w:rPr>
         <w:t>Conditions</w:t>
       </w:r>
@@ -10707,14 +10894,16 @@
           <w:rFonts w:asciiTheme="minorHAnsi" w:hAnsiTheme="minorHAnsi" w:cstheme="minorHAnsi"/>
           <w:sz w:val="22"/>
           <w:szCs w:val="20"/>
-          <w:lang w:val="en-GB"/>
-        </w:rPr>
-      </w:pPr>
-      <w:r>
-        <w:rPr>
-          <w:rFonts w:asciiTheme="minorHAnsi" w:hAnsiTheme="minorHAnsi" w:cstheme="minorHAnsi"/>
-          <w:sz w:val="22"/>
-          <w:szCs w:val="20"/>
+          <w:highlight w:val="yellow"/>
+          <w:lang w:val="en-GB"/>
+        </w:rPr>
+      </w:pPr>
+      <w:r>
+        <w:rPr>
+          <w:rFonts w:asciiTheme="minorHAnsi" w:hAnsiTheme="minorHAnsi" w:cstheme="minorHAnsi"/>
+          <w:sz w:val="22"/>
+          <w:szCs w:val="20"/>
+          <w:highlight w:val="yellow"/>
           <w:lang w:val="en-GB"/>
         </w:rPr>
         <w:t>The user is logged in</w:t>
@@ -10730,6 +10919,7 @@
           <w:color w:val="auto"/>
           <w:sz w:val="22"/>
           <w:szCs w:val="20"/>
+          <w:highlight w:val="yellow"/>
         </w:rPr>
       </w:pPr>
       <w:r>
@@ -10740,6 +10930,7 @@
           <w:color w:val="auto"/>
           <w:sz w:val="22"/>
           <w:szCs w:val="20"/>
+          <w:highlight w:val="yellow"/>
         </w:rPr>
         <w:t xml:space="preserve">Flow of </w:t>
       </w:r>
@@ -10752,6 +10943,7 @@
           <w:color w:val="auto"/>
           <w:sz w:val="22"/>
           <w:szCs w:val="20"/>
+          <w:highlight w:val="yellow"/>
         </w:rPr>
         <w:t>events</w:t>
       </w:r>
@@ -10771,14 +10963,16 @@
           <w:rFonts w:asciiTheme="minorHAnsi" w:hAnsiTheme="minorHAnsi" w:cstheme="minorHAnsi"/>
           <w:sz w:val="22"/>
           <w:szCs w:val="20"/>
-          <w:lang w:val="en-GB"/>
-        </w:rPr>
-      </w:pPr>
-      <w:r>
-        <w:rPr>
-          <w:rFonts w:asciiTheme="minorHAnsi" w:hAnsiTheme="minorHAnsi" w:cstheme="minorHAnsi"/>
-          <w:sz w:val="22"/>
-          <w:szCs w:val="20"/>
+          <w:highlight w:val="yellow"/>
+          <w:lang w:val="en-GB"/>
+        </w:rPr>
+      </w:pPr>
+      <w:r>
+        <w:rPr>
+          <w:rFonts w:asciiTheme="minorHAnsi" w:hAnsiTheme="minorHAnsi" w:cstheme="minorHAnsi"/>
+          <w:sz w:val="22"/>
+          <w:szCs w:val="20"/>
+          <w:highlight w:val="yellow"/>
           <w:lang w:val="en-GB"/>
         </w:rPr>
         <w:t xml:space="preserve">The </w:t>
@@ -10788,6 +10982,7 @@
           <w:rFonts w:asciiTheme="minorHAnsi" w:hAnsiTheme="minorHAnsi" w:cstheme="minorHAnsi"/>
           <w:sz w:val="22"/>
           <w:szCs w:val="20"/>
+          <w:highlight w:val="yellow"/>
           <w:lang w:val="en-GB"/>
         </w:rPr>
         <w:t>system checks user's position using GPS and shows an area around him on the map</w:t>
@@ -10797,6 +10992,7 @@
           <w:rFonts w:asciiTheme="minorHAnsi" w:hAnsiTheme="minorHAnsi" w:cstheme="minorHAnsi"/>
           <w:sz w:val="22"/>
           <w:szCs w:val="20"/>
+          <w:highlight w:val="yellow"/>
           <w:lang w:val="en-GB"/>
         </w:rPr>
         <w:t>.</w:t>
@@ -10816,14 +11012,16 @@
           <w:rFonts w:asciiTheme="minorHAnsi" w:hAnsiTheme="minorHAnsi" w:cstheme="minorHAnsi"/>
           <w:sz w:val="22"/>
           <w:szCs w:val="20"/>
-          <w:lang w:val="en-GB"/>
-        </w:rPr>
-      </w:pPr>
-      <w:r>
-        <w:rPr>
-          <w:rFonts w:asciiTheme="minorHAnsi" w:hAnsiTheme="minorHAnsi" w:cstheme="minorHAnsi"/>
-          <w:sz w:val="22"/>
-          <w:szCs w:val="20"/>
+          <w:highlight w:val="yellow"/>
+          <w:lang w:val="en-GB"/>
+        </w:rPr>
+      </w:pPr>
+      <w:r>
+        <w:rPr>
+          <w:rFonts w:asciiTheme="minorHAnsi" w:hAnsiTheme="minorHAnsi" w:cstheme="minorHAnsi"/>
+          <w:sz w:val="22"/>
+          <w:szCs w:val="20"/>
+          <w:highlight w:val="yellow"/>
           <w:lang w:val="en-GB"/>
         </w:rPr>
         <w:t>The application</w:t>
@@ -10833,6 +11031,7 @@
           <w:rFonts w:asciiTheme="minorHAnsi" w:hAnsiTheme="minorHAnsi" w:cstheme="minorHAnsi"/>
           <w:sz w:val="22"/>
           <w:szCs w:val="20"/>
+          <w:highlight w:val="yellow"/>
           <w:lang w:val="en-GB"/>
         </w:rPr>
         <w:t xml:space="preserve"> show</w:t>
@@ -10842,6 +11041,7 @@
           <w:rFonts w:asciiTheme="minorHAnsi" w:hAnsiTheme="minorHAnsi" w:cstheme="minorHAnsi"/>
           <w:sz w:val="22"/>
           <w:szCs w:val="20"/>
+          <w:highlight w:val="yellow"/>
           <w:lang w:val="en-GB"/>
         </w:rPr>
         <w:t>s</w:t>
@@ -10851,6 +11051,7 @@
           <w:rFonts w:asciiTheme="minorHAnsi" w:hAnsiTheme="minorHAnsi" w:cstheme="minorHAnsi"/>
           <w:sz w:val="22"/>
           <w:szCs w:val="20"/>
+          <w:highlight w:val="yellow"/>
           <w:lang w:val="en-GB"/>
         </w:rPr>
         <w:t xml:space="preserve"> a pin </w:t>
@@ -10860,6 +11061,7 @@
           <w:rFonts w:asciiTheme="minorHAnsi" w:hAnsiTheme="minorHAnsi" w:cstheme="minorHAnsi"/>
           <w:sz w:val="22"/>
           <w:szCs w:val="20"/>
+          <w:highlight w:val="yellow"/>
           <w:lang w:val="en-GB"/>
         </w:rPr>
         <w:t>corresponding to the position of</w:t>
@@ -10869,6 +11071,7 @@
           <w:rFonts w:asciiTheme="minorHAnsi" w:hAnsiTheme="minorHAnsi" w:cstheme="minorHAnsi"/>
           <w:sz w:val="22"/>
           <w:szCs w:val="20"/>
+          <w:highlight w:val="yellow"/>
           <w:lang w:val="en-GB"/>
         </w:rPr>
         <w:t xml:space="preserve"> an available car.</w:t>
@@ -10888,14 +11091,16 @@
           <w:rFonts w:asciiTheme="minorHAnsi" w:hAnsiTheme="minorHAnsi" w:cstheme="minorHAnsi"/>
           <w:sz w:val="22"/>
           <w:szCs w:val="20"/>
-          <w:lang w:val="en-GB"/>
-        </w:rPr>
-      </w:pPr>
-      <w:r>
-        <w:rPr>
-          <w:rFonts w:asciiTheme="minorHAnsi" w:hAnsiTheme="minorHAnsi" w:cstheme="minorHAnsi"/>
-          <w:sz w:val="22"/>
-          <w:szCs w:val="20"/>
+          <w:highlight w:val="yellow"/>
+          <w:lang w:val="en-GB"/>
+        </w:rPr>
+      </w:pPr>
+      <w:r>
+        <w:rPr>
+          <w:rFonts w:asciiTheme="minorHAnsi" w:hAnsiTheme="minorHAnsi" w:cstheme="minorHAnsi"/>
+          <w:sz w:val="22"/>
+          <w:szCs w:val="20"/>
+          <w:highlight w:val="yellow"/>
           <w:lang w:val="en-GB"/>
         </w:rPr>
         <w:t>By c</w:t>
@@ -10905,6 +11110,7 @@
           <w:rFonts w:asciiTheme="minorHAnsi" w:hAnsiTheme="minorHAnsi" w:cstheme="minorHAnsi"/>
           <w:sz w:val="22"/>
           <w:szCs w:val="20"/>
+          <w:highlight w:val="yellow"/>
           <w:lang w:val="en-GB"/>
         </w:rPr>
         <w:t>licking on a pin, the details of that car are shown: battery level and position. A button for reserving that car is shown.</w:t>
@@ -10920,6 +11126,7 @@
           <w:color w:val="auto"/>
           <w:sz w:val="22"/>
           <w:szCs w:val="20"/>
+          <w:highlight w:val="yellow"/>
         </w:rPr>
       </w:pPr>
       <w:r>
@@ -10930,6 +11137,7 @@
           <w:color w:val="auto"/>
           <w:sz w:val="22"/>
           <w:szCs w:val="20"/>
+          <w:highlight w:val="yellow"/>
         </w:rPr>
         <w:t xml:space="preserve">Exit </w:t>
       </w:r>
@@ -10942,6 +11150,7 @@
           <w:color w:val="auto"/>
           <w:sz w:val="22"/>
           <w:szCs w:val="20"/>
+          <w:highlight w:val="yellow"/>
         </w:rPr>
         <w:t>conditions</w:t>
       </w:r>
@@ -10962,6 +11171,7 @@
           <w:rFonts w:asciiTheme="minorHAnsi" w:hAnsiTheme="minorHAnsi" w:cstheme="minorHAnsi"/>
           <w:sz w:val="22"/>
           <w:szCs w:val="20"/>
+          <w:highlight w:val="yellow"/>
           <w:lang w:val="en-GB"/>
         </w:rPr>
         <w:t xml:space="preserve">The user clicks on the button to reserve a car or </w:t>
@@ -10971,6 +11181,7 @@
           <w:rFonts w:asciiTheme="minorHAnsi" w:hAnsiTheme="minorHAnsi" w:cstheme="minorHAnsi"/>
           <w:sz w:val="22"/>
           <w:szCs w:val="20"/>
+          <w:highlight w:val="yellow"/>
           <w:lang w:val="en-GB"/>
         </w:rPr>
         <w:t>on</w:t>
@@ -10980,6 +11191,7 @@
           <w:rFonts w:asciiTheme="minorHAnsi" w:hAnsiTheme="minorHAnsi" w:cstheme="minorHAnsi"/>
           <w:sz w:val="22"/>
           <w:szCs w:val="20"/>
+          <w:highlight w:val="yellow"/>
           <w:lang w:val="en-GB"/>
         </w:rPr>
         <w:t xml:space="preserve"> the back button.</w:t>
@@ -11298,14 +11510,16 @@
           <w:rFonts w:asciiTheme="minorHAnsi" w:hAnsiTheme="minorHAnsi" w:cstheme="minorHAnsi"/>
           <w:sz w:val="22"/>
           <w:szCs w:val="20"/>
-          <w:lang w:val="en-GB"/>
-        </w:rPr>
-      </w:pPr>
-      <w:r>
-        <w:rPr>
-          <w:rFonts w:asciiTheme="minorHAnsi" w:hAnsiTheme="minorHAnsi" w:cstheme="minorHAnsi"/>
-          <w:sz w:val="22"/>
-          <w:szCs w:val="20"/>
+          <w:highlight w:val="yellow"/>
+          <w:lang w:val="en-GB"/>
+        </w:rPr>
+      </w:pPr>
+      <w:r>
+        <w:rPr>
+          <w:rFonts w:asciiTheme="minorHAnsi" w:hAnsiTheme="minorHAnsi" w:cstheme="minorHAnsi"/>
+          <w:sz w:val="22"/>
+          <w:szCs w:val="20"/>
+          <w:highlight w:val="yellow"/>
           <w:lang w:val="en-GB"/>
         </w:rPr>
         <w:lastRenderedPageBreak/>
@@ -11326,14 +11540,16 @@
           <w:rFonts w:asciiTheme="minorHAnsi" w:hAnsiTheme="minorHAnsi" w:cstheme="minorHAnsi"/>
           <w:sz w:val="22"/>
           <w:szCs w:val="20"/>
-          <w:lang w:val="en-GB"/>
-        </w:rPr>
-      </w:pPr>
-      <w:r>
-        <w:rPr>
-          <w:rFonts w:asciiTheme="minorHAnsi" w:hAnsiTheme="minorHAnsi" w:cstheme="minorHAnsi"/>
-          <w:sz w:val="22"/>
-          <w:szCs w:val="20"/>
+          <w:highlight w:val="yellow"/>
+          <w:lang w:val="en-GB"/>
+        </w:rPr>
+      </w:pPr>
+      <w:r>
+        <w:rPr>
+          <w:rFonts w:asciiTheme="minorHAnsi" w:hAnsiTheme="minorHAnsi" w:cstheme="minorHAnsi"/>
+          <w:sz w:val="22"/>
+          <w:szCs w:val="20"/>
+          <w:highlight w:val="yellow"/>
           <w:lang w:val="en-GB"/>
         </w:rPr>
         <w:t>The system verifies user position using GPS.</w:t>
@@ -11353,14 +11569,16 @@
           <w:rFonts w:asciiTheme="minorHAnsi" w:hAnsiTheme="minorHAnsi" w:cstheme="minorHAnsi"/>
           <w:sz w:val="22"/>
           <w:szCs w:val="20"/>
-          <w:lang w:val="en-GB"/>
-        </w:rPr>
-      </w:pPr>
-      <w:r>
-        <w:rPr>
-          <w:rFonts w:asciiTheme="minorHAnsi" w:hAnsiTheme="minorHAnsi" w:cstheme="minorHAnsi"/>
-          <w:sz w:val="22"/>
-          <w:szCs w:val="20"/>
+          <w:highlight w:val="yellow"/>
+          <w:lang w:val="en-GB"/>
+        </w:rPr>
+      </w:pPr>
+      <w:r>
+        <w:rPr>
+          <w:rFonts w:asciiTheme="minorHAnsi" w:hAnsiTheme="minorHAnsi" w:cstheme="minorHAnsi"/>
+          <w:sz w:val="22"/>
+          <w:szCs w:val="20"/>
+          <w:highlight w:val="yellow"/>
           <w:lang w:val="en-GB"/>
         </w:rPr>
         <w:t>The system checks the position of the car.</w:t>
@@ -11380,14 +11598,16 @@
           <w:rFonts w:asciiTheme="minorHAnsi" w:hAnsiTheme="minorHAnsi" w:cstheme="minorHAnsi"/>
           <w:sz w:val="22"/>
           <w:szCs w:val="20"/>
-          <w:lang w:val="en-GB"/>
-        </w:rPr>
-      </w:pPr>
-      <w:r>
-        <w:rPr>
-          <w:rFonts w:asciiTheme="minorHAnsi" w:hAnsiTheme="minorHAnsi" w:cstheme="minorHAnsi"/>
-          <w:sz w:val="22"/>
-          <w:szCs w:val="20"/>
+          <w:highlight w:val="yellow"/>
+          <w:lang w:val="en-GB"/>
+        </w:rPr>
+      </w:pPr>
+      <w:r>
+        <w:rPr>
+          <w:rFonts w:asciiTheme="minorHAnsi" w:hAnsiTheme="minorHAnsi" w:cstheme="minorHAnsi"/>
+          <w:sz w:val="22"/>
+          <w:szCs w:val="20"/>
+          <w:highlight w:val="yellow"/>
           <w:lang w:val="en-GB"/>
         </w:rPr>
         <w:t>The system checks the distance and unlocks the car.</w:t>
@@ -11407,14 +11627,16 @@
           <w:rFonts w:asciiTheme="minorHAnsi" w:hAnsiTheme="minorHAnsi" w:cstheme="minorHAnsi"/>
           <w:sz w:val="22"/>
           <w:szCs w:val="20"/>
-          <w:lang w:val="en-GB"/>
-        </w:rPr>
-      </w:pPr>
-      <w:r>
-        <w:rPr>
-          <w:rFonts w:asciiTheme="minorHAnsi" w:hAnsiTheme="minorHAnsi" w:cstheme="minorHAnsi"/>
-          <w:sz w:val="22"/>
-          <w:szCs w:val="20"/>
+          <w:highlight w:val="yellow"/>
+          <w:lang w:val="en-GB"/>
+        </w:rPr>
+      </w:pPr>
+      <w:r>
+        <w:rPr>
+          <w:rFonts w:asciiTheme="minorHAnsi" w:hAnsiTheme="minorHAnsi" w:cstheme="minorHAnsi"/>
+          <w:sz w:val="22"/>
+          <w:szCs w:val="20"/>
+          <w:highlight w:val="yellow"/>
           <w:lang w:val="en-GB"/>
         </w:rPr>
         <w:t>The user opens and starts the car.</w:t>
@@ -11434,14 +11656,16 @@
           <w:rFonts w:asciiTheme="minorHAnsi" w:hAnsiTheme="minorHAnsi" w:cstheme="minorHAnsi"/>
           <w:sz w:val="22"/>
           <w:szCs w:val="20"/>
-          <w:lang w:val="en-GB"/>
-        </w:rPr>
-      </w:pPr>
-      <w:r>
-        <w:rPr>
-          <w:rFonts w:asciiTheme="minorHAnsi" w:hAnsiTheme="minorHAnsi" w:cstheme="minorHAnsi"/>
-          <w:sz w:val="22"/>
-          <w:szCs w:val="20"/>
+          <w:highlight w:val="yellow"/>
+          <w:lang w:val="en-GB"/>
+        </w:rPr>
+      </w:pPr>
+      <w:r>
+        <w:rPr>
+          <w:rFonts w:asciiTheme="minorHAnsi" w:hAnsiTheme="minorHAnsi" w:cstheme="minorHAnsi"/>
+          <w:sz w:val="22"/>
+          <w:szCs w:val="20"/>
+          <w:highlight w:val="yellow"/>
           <w:lang w:val="en-GB"/>
         </w:rPr>
         <w:t>The system checks the number of people inside the car.</w:t>
@@ -11461,14 +11685,16 @@
           <w:rFonts w:asciiTheme="minorHAnsi" w:hAnsiTheme="minorHAnsi" w:cstheme="minorHAnsi"/>
           <w:sz w:val="22"/>
           <w:szCs w:val="20"/>
-          <w:lang w:val="en-GB"/>
-        </w:rPr>
-      </w:pPr>
-      <w:r>
-        <w:rPr>
-          <w:rFonts w:asciiTheme="minorHAnsi" w:hAnsiTheme="minorHAnsi" w:cstheme="minorHAnsi"/>
-          <w:sz w:val="22"/>
-          <w:szCs w:val="20"/>
+          <w:highlight w:val="yellow"/>
+          <w:lang w:val="en-GB"/>
+        </w:rPr>
+      </w:pPr>
+      <w:r>
+        <w:rPr>
+          <w:rFonts w:asciiTheme="minorHAnsi" w:hAnsiTheme="minorHAnsi" w:cstheme="minorHAnsi"/>
+          <w:sz w:val="22"/>
+          <w:szCs w:val="20"/>
+          <w:highlight w:val="yellow"/>
           <w:lang w:val="en-GB"/>
         </w:rPr>
         <w:t>At the end, the user parks the car and stops it.</w:t>
@@ -11488,14 +11714,16 @@
           <w:rFonts w:asciiTheme="minorHAnsi" w:hAnsiTheme="minorHAnsi" w:cstheme="minorHAnsi"/>
           <w:sz w:val="22"/>
           <w:szCs w:val="20"/>
-          <w:lang w:val="en-GB"/>
-        </w:rPr>
-      </w:pPr>
-      <w:r>
-        <w:rPr>
-          <w:rFonts w:asciiTheme="minorHAnsi" w:hAnsiTheme="minorHAnsi" w:cstheme="minorHAnsi"/>
-          <w:sz w:val="22"/>
-          <w:szCs w:val="20"/>
+          <w:highlight w:val="yellow"/>
+          <w:lang w:val="en-GB"/>
+        </w:rPr>
+      </w:pPr>
+      <w:r>
+        <w:rPr>
+          <w:rFonts w:asciiTheme="minorHAnsi" w:hAnsiTheme="minorHAnsi" w:cstheme="minorHAnsi"/>
+          <w:sz w:val="22"/>
+          <w:szCs w:val="20"/>
+          <w:highlight w:val="yellow"/>
           <w:lang w:val="en-GB"/>
         </w:rPr>
         <w:t>The user clicks the End button to inform the system.</w:t>
@@ -11515,14 +11743,16 @@
           <w:rFonts w:asciiTheme="minorHAnsi" w:hAnsiTheme="minorHAnsi" w:cstheme="minorHAnsi"/>
           <w:sz w:val="22"/>
           <w:szCs w:val="20"/>
-          <w:lang w:val="en-GB"/>
-        </w:rPr>
-      </w:pPr>
-      <w:r>
-        <w:rPr>
-          <w:rFonts w:asciiTheme="minorHAnsi" w:hAnsiTheme="minorHAnsi" w:cstheme="minorHAnsi"/>
-          <w:sz w:val="22"/>
-          <w:szCs w:val="20"/>
+          <w:highlight w:val="yellow"/>
+          <w:lang w:val="en-GB"/>
+        </w:rPr>
+      </w:pPr>
+      <w:r>
+        <w:rPr>
+          <w:rFonts w:asciiTheme="minorHAnsi" w:hAnsiTheme="minorHAnsi" w:cstheme="minorHAnsi"/>
+          <w:sz w:val="22"/>
+          <w:szCs w:val="20"/>
+          <w:highlight w:val="yellow"/>
           <w:lang w:val="en-GB"/>
         </w:rPr>
         <w:t>The system validates the position of the car and ensures it is in a safe parking area.</w:t>
@@ -11542,14 +11772,16 @@
           <w:rFonts w:asciiTheme="minorHAnsi" w:hAnsiTheme="minorHAnsi" w:cstheme="minorHAnsi"/>
           <w:sz w:val="22"/>
           <w:szCs w:val="20"/>
-          <w:lang w:val="en-GB"/>
-        </w:rPr>
-      </w:pPr>
-      <w:r>
-        <w:rPr>
-          <w:rFonts w:asciiTheme="minorHAnsi" w:hAnsiTheme="minorHAnsi" w:cstheme="minorHAnsi"/>
-          <w:sz w:val="22"/>
-          <w:szCs w:val="20"/>
+          <w:highlight w:val="yellow"/>
+          <w:lang w:val="en-GB"/>
+        </w:rPr>
+      </w:pPr>
+      <w:r>
+        <w:rPr>
+          <w:rFonts w:asciiTheme="minorHAnsi" w:hAnsiTheme="minorHAnsi" w:cstheme="minorHAnsi"/>
+          <w:sz w:val="22"/>
+          <w:szCs w:val="20"/>
+          <w:highlight w:val="yellow"/>
           <w:lang w:val="en-GB"/>
         </w:rPr>
         <w:t>The user exits the car.</w:t>
@@ -11569,14 +11801,16 @@
           <w:rFonts w:asciiTheme="minorHAnsi" w:hAnsiTheme="minorHAnsi" w:cstheme="minorHAnsi"/>
           <w:sz w:val="22"/>
           <w:szCs w:val="20"/>
-          <w:lang w:val="en-GB"/>
-        </w:rPr>
-      </w:pPr>
-      <w:r>
-        <w:rPr>
-          <w:rFonts w:asciiTheme="minorHAnsi" w:hAnsiTheme="minorHAnsi" w:cstheme="minorHAnsi"/>
-          <w:sz w:val="22"/>
-          <w:szCs w:val="20"/>
+          <w:highlight w:val="yellow"/>
+          <w:lang w:val="en-GB"/>
+        </w:rPr>
+      </w:pPr>
+      <w:r>
+        <w:rPr>
+          <w:rFonts w:asciiTheme="minorHAnsi" w:hAnsiTheme="minorHAnsi" w:cstheme="minorHAnsi"/>
+          <w:sz w:val="22"/>
+          <w:szCs w:val="20"/>
+          <w:highlight w:val="yellow"/>
           <w:lang w:val="en-GB"/>
         </w:rPr>
         <w:t>The system checks car's battery level, distance from special parking areas, charging status (if it is plugged).</w:t>
@@ -11596,14 +11830,16 @@
           <w:rFonts w:asciiTheme="minorHAnsi" w:hAnsiTheme="minorHAnsi" w:cstheme="minorHAnsi"/>
           <w:sz w:val="22"/>
           <w:szCs w:val="20"/>
-          <w:lang w:val="en-GB"/>
-        </w:rPr>
-      </w:pPr>
-      <w:r>
-        <w:rPr>
-          <w:rFonts w:asciiTheme="minorHAnsi" w:hAnsiTheme="minorHAnsi" w:cstheme="minorHAnsi"/>
-          <w:sz w:val="22"/>
-          <w:szCs w:val="20"/>
+          <w:highlight w:val="yellow"/>
+          <w:lang w:val="en-GB"/>
+        </w:rPr>
+      </w:pPr>
+      <w:r>
+        <w:rPr>
+          <w:rFonts w:asciiTheme="minorHAnsi" w:hAnsiTheme="minorHAnsi" w:cstheme="minorHAnsi"/>
+          <w:sz w:val="22"/>
+          <w:szCs w:val="20"/>
+          <w:highlight w:val="yellow"/>
           <w:lang w:val="en-GB"/>
         </w:rPr>
         <w:t>The system calculates the total of the ride and subtracts potential discounts.</w:t>
@@ -11623,14 +11859,16 @@
           <w:rFonts w:asciiTheme="minorHAnsi" w:hAnsiTheme="minorHAnsi" w:cstheme="minorHAnsi"/>
           <w:sz w:val="22"/>
           <w:szCs w:val="20"/>
-          <w:lang w:val="en-GB"/>
-        </w:rPr>
-      </w:pPr>
-      <w:r>
-        <w:rPr>
-          <w:rFonts w:asciiTheme="minorHAnsi" w:hAnsiTheme="minorHAnsi" w:cstheme="minorHAnsi"/>
-          <w:sz w:val="22"/>
-          <w:szCs w:val="20"/>
+          <w:highlight w:val="yellow"/>
+          <w:lang w:val="en-GB"/>
+        </w:rPr>
+      </w:pPr>
+      <w:r>
+        <w:rPr>
+          <w:rFonts w:asciiTheme="minorHAnsi" w:hAnsiTheme="minorHAnsi" w:cstheme="minorHAnsi"/>
+          <w:sz w:val="22"/>
+          <w:szCs w:val="20"/>
+          <w:highlight w:val="yellow"/>
           <w:lang w:val="en-GB"/>
         </w:rPr>
         <w:t>The system entrusts the external payment system to pick up the final amount from the user.</w:t>
@@ -11650,14 +11888,16 @@
           <w:rFonts w:asciiTheme="minorHAnsi" w:hAnsiTheme="minorHAnsi" w:cstheme="minorHAnsi"/>
           <w:sz w:val="22"/>
           <w:szCs w:val="20"/>
-          <w:lang w:val="en-GB"/>
-        </w:rPr>
-      </w:pPr>
-      <w:r>
-        <w:rPr>
-          <w:rFonts w:asciiTheme="minorHAnsi" w:hAnsiTheme="minorHAnsi" w:cstheme="minorHAnsi"/>
-          <w:sz w:val="22"/>
-          <w:szCs w:val="20"/>
+          <w:highlight w:val="yellow"/>
+          <w:lang w:val="en-GB"/>
+        </w:rPr>
+      </w:pPr>
+      <w:r>
+        <w:rPr>
+          <w:rFonts w:asciiTheme="minorHAnsi" w:hAnsiTheme="minorHAnsi" w:cstheme="minorHAnsi"/>
+          <w:sz w:val="22"/>
+          <w:szCs w:val="20"/>
+          <w:highlight w:val="yellow"/>
           <w:lang w:val="en-GB"/>
         </w:rPr>
         <w:t>The system locks the car and marks it as available again.</w:t>
@@ -11722,7 +11962,7 @@
     </w:p>
     <w:p>
       <w:pPr>
-        <w:spacing w:before="180" w:after="180" w:line="240" w:lineRule="auto"/>
+        <w:spacing w:after="0" w:line="240" w:lineRule="auto"/>
         <w:ind w:left="0" w:right="0" w:firstLine="0"/>
         <w:jc w:val="left"/>
         <w:rPr>
@@ -11761,6 +12001,7 @@
           <w:rFonts w:asciiTheme="minorHAnsi" w:hAnsiTheme="minorHAnsi" w:cstheme="minorHAnsi"/>
           <w:sz w:val="22"/>
           <w:szCs w:val="20"/>
+          <w:highlight w:val="yellow"/>
           <w:lang w:val="en-GB"/>
         </w:rPr>
         <w:t>The user is not close to the car: the system denies the access to the car and provides a message to the user asking him to get closer in order to unlock. The user is trying to park in a non-safe parking area: the system informs the user that he can't end the reservation and has to move the car in an allowed place. The payment fails due to missing money on the credit card or blocked card. The system receives a failure message and communicates to the user a deadline for the payment and makes the user unable to reserve a car. If the user exceeds the deadline, the system bans the account forever and delegates the problem to a debt collecting company.</w:t>
@@ -11968,7 +12209,6 @@
           <w:szCs w:val="20"/>
           <w:lang w:val="en-GB"/>
         </w:rPr>
-        <w:lastRenderedPageBreak/>
         <w:t>User</w:t>
       </w:r>
     </w:p>
@@ -11993,6 +12233,7 @@
           <w:sz w:val="22"/>
           <w:szCs w:val="20"/>
         </w:rPr>
+        <w:lastRenderedPageBreak/>
         <w:t xml:space="preserve">Entry </w:t>
       </w:r>
       <w:proofErr w:type="spellStart"/>
@@ -13051,7 +13292,6 @@
           <w:szCs w:val="20"/>
           <w:lang w:val="en-GB"/>
         </w:rPr>
-        <w:lastRenderedPageBreak/>
         <w:t>User</w:t>
       </w:r>
     </w:p>
@@ -13076,6 +13316,7 @@
           <w:sz w:val="22"/>
           <w:szCs w:val="20"/>
         </w:rPr>
+        <w:lastRenderedPageBreak/>
         <w:t xml:space="preserve">Entry </w:t>
       </w:r>
       <w:proofErr w:type="spellStart"/>
@@ -13900,6 +14141,7 @@
           <w:rFonts w:asciiTheme="minorHAnsi" w:hAnsiTheme="minorHAnsi" w:cstheme="minorHAnsi"/>
           <w:sz w:val="22"/>
           <w:szCs w:val="20"/>
+          <w:highlight w:val="yellow"/>
           <w:lang w:val="en-GB"/>
         </w:rPr>
         <w:t>User chooses money saving mode</w:t>
@@ -14093,7 +14335,6 @@
           <w:szCs w:val="20"/>
           <w:lang w:val="en-GB"/>
         </w:rPr>
-        <w:lastRenderedPageBreak/>
         <w:t>The user enters the address.</w:t>
       </w:r>
     </w:p>
@@ -14121,6 +14362,7 @@
           <w:szCs w:val="20"/>
           <w:lang w:val="en-GB"/>
         </w:rPr>
+        <w:lastRenderedPageBreak/>
         <w:t>The system checks entered address and looks for free power plugs in close stations (taking into account the distribution of cars in the city).</w:t>
       </w:r>
     </w:p>
@@ -14993,7 +15235,6 @@
           <w:sz w:val="22"/>
           <w:szCs w:val="20"/>
         </w:rPr>
-        <w:lastRenderedPageBreak/>
         <w:t>Actors</w:t>
       </w:r>
     </w:p>
@@ -15038,6 +15279,7 @@
           <w:sz w:val="22"/>
           <w:szCs w:val="20"/>
         </w:rPr>
+        <w:lastRenderedPageBreak/>
         <w:t xml:space="preserve">Entry </w:t>
       </w:r>
       <w:proofErr w:type="spellStart"/>
@@ -15339,10 +15581,10 @@
           <w:lang w:val="en-GB"/>
         </w:rPr>
       </w:pPr>
-      <w:bookmarkStart w:id="23" w:name="_Toc466843521"/>
-      <w:bookmarkStart w:id="24" w:name="_Toc466843718"/>
+      <w:bookmarkStart w:id="22" w:name="_Toc466843521"/>
+      <w:bookmarkStart w:id="23" w:name="_Toc466843718"/>
+      <w:bookmarkEnd w:id="22"/>
       <w:bookmarkEnd w:id="23"/>
-      <w:bookmarkEnd w:id="24"/>
     </w:p>
     <w:p>
       <w:pPr>
@@ -15367,10 +15609,10 @@
           <w:lang w:val="en-GB"/>
         </w:rPr>
       </w:pPr>
-      <w:bookmarkStart w:id="25" w:name="_Toc466843522"/>
-      <w:bookmarkStart w:id="26" w:name="_Toc466843719"/>
+      <w:bookmarkStart w:id="24" w:name="_Toc466843522"/>
+      <w:bookmarkStart w:id="25" w:name="_Toc466843719"/>
+      <w:bookmarkEnd w:id="24"/>
       <w:bookmarkEnd w:id="25"/>
-      <w:bookmarkEnd w:id="26"/>
     </w:p>
     <w:p>
       <w:pPr>
@@ -15395,10 +15637,10 @@
           <w:lang w:val="en-GB"/>
         </w:rPr>
       </w:pPr>
-      <w:bookmarkStart w:id="27" w:name="_Toc466843523"/>
-      <w:bookmarkStart w:id="28" w:name="_Toc466843720"/>
+      <w:bookmarkStart w:id="26" w:name="_Toc466843523"/>
+      <w:bookmarkStart w:id="27" w:name="_Toc466843720"/>
+      <w:bookmarkEnd w:id="26"/>
       <w:bookmarkEnd w:id="27"/>
-      <w:bookmarkEnd w:id="28"/>
     </w:p>
     <w:p>
       <w:pPr>
@@ -15423,10 +15665,10 @@
           <w:lang w:val="en-GB"/>
         </w:rPr>
       </w:pPr>
-      <w:bookmarkStart w:id="29" w:name="_Toc466843524"/>
-      <w:bookmarkStart w:id="30" w:name="_Toc466843721"/>
+      <w:bookmarkStart w:id="28" w:name="_Toc466843524"/>
+      <w:bookmarkStart w:id="29" w:name="_Toc466843721"/>
+      <w:bookmarkEnd w:id="28"/>
       <w:bookmarkEnd w:id="29"/>
-      <w:bookmarkEnd w:id="30"/>
     </w:p>
     <w:p>
       <w:pPr>
@@ -15451,10 +15693,10 @@
           <w:lang w:val="en-GB"/>
         </w:rPr>
       </w:pPr>
-      <w:bookmarkStart w:id="31" w:name="_Toc466843525"/>
-      <w:bookmarkStart w:id="32" w:name="_Toc466843722"/>
+      <w:bookmarkStart w:id="30" w:name="_Toc466843525"/>
+      <w:bookmarkStart w:id="31" w:name="_Toc466843722"/>
+      <w:bookmarkEnd w:id="30"/>
       <w:bookmarkEnd w:id="31"/>
-      <w:bookmarkEnd w:id="32"/>
     </w:p>
     <w:p>
       <w:pPr>
@@ -15467,31 +15709,39 @@
           <w:rFonts w:asciiTheme="minorHAnsi" w:hAnsiTheme="minorHAnsi" w:cstheme="minorHAnsi"/>
           <w:b/>
           <w:color w:val="000000" w:themeColor="text1"/>
-          <w:lang w:val="en-GB"/>
-        </w:rPr>
-      </w:pPr>
-      <w:bookmarkStart w:id="33" w:name="_Toc466843723"/>
+          <w:highlight w:val="yellow"/>
+          <w:lang w:val="en-GB"/>
+        </w:rPr>
+      </w:pPr>
+      <w:bookmarkStart w:id="32" w:name="_Toc466843723"/>
       <w:r>
         <w:rPr>
           <w:rFonts w:asciiTheme="minorHAnsi" w:hAnsiTheme="minorHAnsi" w:cstheme="minorHAnsi"/>
           <w:b/>
           <w:color w:val="000000" w:themeColor="text1"/>
+          <w:highlight w:val="yellow"/>
           <w:lang w:val="en-GB"/>
         </w:rPr>
         <w:t>Class Diagram</w:t>
       </w:r>
-      <w:bookmarkEnd w:id="33"/>
-    </w:p>
-    <w:p>
-      <w:pPr>
-        <w:spacing w:after="120"/>
-        <w:rPr>
-          <w:lang w:val="en-GB"/>
-        </w:rPr>
-      </w:pPr>
-      <w:r>
-        <w:rPr>
-          <w:noProof/>
+      <w:bookmarkEnd w:id="32"/>
+    </w:p>
+    <w:p>
+      <w:pPr>
+        <w:spacing w:after="120"/>
+        <w:rPr>
+          <w:rFonts w:asciiTheme="minorHAnsi" w:hAnsiTheme="minorHAnsi" w:cstheme="minorHAnsi"/>
+          <w:sz w:val="22"/>
+          <w:szCs w:val="20"/>
+          <w:lang w:val="en-GB"/>
+        </w:rPr>
+      </w:pPr>
+      <w:r>
+        <w:rPr>
+          <w:rFonts w:asciiTheme="minorHAnsi" w:hAnsiTheme="minorHAnsi" w:cstheme="minorHAnsi"/>
+          <w:sz w:val="22"/>
+          <w:szCs w:val="20"/>
+          <w:lang w:val="en-GB"/>
         </w:rPr>
         <w:drawing>
           <wp:inline distT="0" distB="0" distL="0" distR="0">
@@ -15538,6 +15788,17 @@
     </w:p>
     <w:p>
       <w:pPr>
+        <w:spacing w:after="120"/>
+        <w:rPr>
+          <w:rFonts w:asciiTheme="minorHAnsi" w:hAnsiTheme="minorHAnsi" w:cstheme="minorHAnsi"/>
+          <w:sz w:val="22"/>
+          <w:szCs w:val="20"/>
+          <w:lang w:val="en-GB"/>
+        </w:rPr>
+      </w:pPr>
+    </w:p>
+    <w:p>
+      <w:pPr>
         <w:pStyle w:val="Titolo3"/>
         <w:numPr>
           <w:ilvl w:val="2"/>
@@ -15550,7 +15811,7 @@
           <w:lang w:val="en-GB"/>
         </w:rPr>
       </w:pPr>
-      <w:bookmarkStart w:id="34" w:name="_Toc466843724"/>
+      <w:bookmarkStart w:id="33" w:name="_Toc466843724"/>
       <w:r>
         <w:rPr>
           <w:rFonts w:asciiTheme="minorHAnsi" w:hAnsiTheme="minorHAnsi" w:cstheme="minorHAnsi"/>
@@ -15561,7 +15822,7 @@
         <w:lastRenderedPageBreak/>
         <w:t>Sequence Diagram</w:t>
       </w:r>
-      <w:bookmarkEnd w:id="34"/>
+      <w:bookmarkEnd w:id="33"/>
     </w:p>
     <w:p>
       <w:pPr>
@@ -15644,14 +15905,6 @@
     </w:p>
     <w:p>
       <w:pPr>
-        <w:rPr>
-          <w:sz w:val="22"/>
-          <w:lang w:val="en-GB"/>
-        </w:rPr>
-      </w:pPr>
-    </w:p>
-    <w:p>
-      <w:pPr>
         <w:spacing w:after="120"/>
         <w:rPr>
           <w:sz w:val="22"/>
@@ -15754,7 +16007,7 @@
           <w:lang w:val="en-GB"/>
         </w:rPr>
       </w:pPr>
-      <w:bookmarkStart w:id="35" w:name="_Toc466843725"/>
+      <w:bookmarkStart w:id="34" w:name="_Toc466843725"/>
       <w:r>
         <w:rPr>
           <w:rFonts w:asciiTheme="minorHAnsi" w:hAnsiTheme="minorHAnsi" w:cstheme="minorHAnsi"/>
@@ -15765,7 +16018,7 @@
         <w:lastRenderedPageBreak/>
         <w:t>Activity Diagram</w:t>
       </w:r>
-      <w:bookmarkEnd w:id="35"/>
+      <w:bookmarkEnd w:id="34"/>
     </w:p>
     <w:p>
       <w:pPr>
@@ -15846,7 +16099,7 @@
           <w:lang w:val="en-GB"/>
         </w:rPr>
       </w:pPr>
-      <w:bookmarkStart w:id="36" w:name="_Toc466843726"/>
+      <w:bookmarkStart w:id="35" w:name="_Toc466843726"/>
       <w:r>
         <w:rPr>
           <w:rFonts w:asciiTheme="minorHAnsi" w:hAnsiTheme="minorHAnsi" w:cstheme="minorHAnsi"/>
@@ -15857,7 +16110,7 @@
         <w:lastRenderedPageBreak/>
         <w:t>State Diagram</w:t>
       </w:r>
-      <w:bookmarkEnd w:id="36"/>
+      <w:bookmarkEnd w:id="35"/>
     </w:p>
     <w:p>
       <w:pPr>
@@ -16043,6 +16296,7 @@
           <w:rFonts w:asciiTheme="minorHAnsi" w:hAnsiTheme="minorHAnsi" w:cstheme="minorHAnsi"/>
           <w:sz w:val="28"/>
           <w:szCs w:val="20"/>
+          <w:highlight w:val="yellow"/>
           <w:lang w:val="en-GB"/>
         </w:rPr>
       </w:pPr>
@@ -16056,17 +16310,18 @@
         <w:lastRenderedPageBreak/>
         <w:t xml:space="preserve"> </w:t>
       </w:r>
-      <w:bookmarkStart w:id="37" w:name="_Toc466843727"/>
+      <w:bookmarkStart w:id="36" w:name="_Toc466843727"/>
       <w:r>
         <w:rPr>
           <w:rFonts w:asciiTheme="minorHAnsi" w:hAnsiTheme="minorHAnsi" w:cstheme="minorHAnsi"/>
           <w:sz w:val="28"/>
           <w:szCs w:val="20"/>
+          <w:highlight w:val="yellow"/>
           <w:lang w:val="en-GB"/>
         </w:rPr>
         <w:t>Proposed System</w:t>
       </w:r>
-      <w:bookmarkEnd w:id="37"/>
+      <w:bookmarkEnd w:id="36"/>
     </w:p>
     <w:p>
       <w:pPr>
@@ -16129,27 +16384,36 @@
           </wp:inline>
         </w:drawing>
       </w:r>
-    </w:p>
-    <w:p>
-      <w:pPr>
-        <w:rPr>
-          <w:lang w:val="en-GB"/>
-        </w:rPr>
-      </w:pPr>
-      <w:r>
-        <w:rPr>
+      <w:bookmarkStart w:id="37" w:name="_GoBack"/>
+      <w:bookmarkEnd w:id="37"/>
+    </w:p>
+    <w:p>
+      <w:pPr>
+        <w:rPr>
+          <w:sz w:val="22"/>
+          <w:lang w:val="en-GB"/>
+        </w:rPr>
+      </w:pPr>
+      <w:r>
+        <w:rPr>
+          <w:sz w:val="22"/>
+          <w:highlight w:val="yellow"/>
           <w:lang w:val="en-GB"/>
         </w:rPr>
         <w:t xml:space="preserve">Users and Operators interact with PowerEnjoy System </w:t>
       </w:r>
       <w:r>
         <w:rPr>
+          <w:sz w:val="22"/>
+          <w:highlight w:val="yellow"/>
           <w:lang w:val="en-GB"/>
         </w:rPr>
         <w:t>through</w:t>
       </w:r>
       <w:r>
         <w:rPr>
+          <w:sz w:val="22"/>
+          <w:highlight w:val="yellow"/>
           <w:lang w:val="en-GB"/>
         </w:rPr>
         <w:t xml:space="preserve"> a mobile application on their smartphones. The PowerEnjoy Central system runs on a </w:t>
@@ -16157,6 +16421,8 @@
       <w:proofErr w:type="spellStart"/>
       <w:r>
         <w:rPr>
+          <w:sz w:val="22"/>
+          <w:highlight w:val="yellow"/>
           <w:lang w:val="en-GB"/>
         </w:rPr>
         <w:t>WebServer</w:t>
@@ -16164,66 +16430,72 @@
       <w:proofErr w:type="spellEnd"/>
       <w:r>
         <w:rPr>
+          <w:sz w:val="22"/>
+          <w:highlight w:val="yellow"/>
           <w:lang w:val="en-GB"/>
         </w:rPr>
         <w:t xml:space="preserve"> and interacts with the users and </w:t>
       </w:r>
       <w:r>
         <w:rPr>
+          <w:sz w:val="22"/>
+          <w:highlight w:val="yellow"/>
           <w:lang w:val="en-GB"/>
         </w:rPr>
         <w:t>operators’</w:t>
       </w:r>
       <w:r>
         <w:rPr>
+          <w:sz w:val="22"/>
+          <w:highlight w:val="yellow"/>
           <w:lang w:val="en-GB"/>
         </w:rPr>
         <w:t xml:space="preserve"> applications, and with two other external Systems: a Payment System for requesting a payment by the user and a Data Collecting System for accessing to cars and </w:t>
       </w:r>
       <w:r>
         <w:rPr>
+          <w:sz w:val="22"/>
+          <w:highlight w:val="yellow"/>
           <w:lang w:val="en-GB"/>
         </w:rPr>
         <w:t xml:space="preserve">power </w:t>
       </w:r>
       <w:r>
         <w:rPr>
+          <w:sz w:val="22"/>
+          <w:highlight w:val="yellow"/>
           <w:lang w:val="en-GB"/>
         </w:rPr>
         <w:t xml:space="preserve">plug </w:t>
       </w:r>
       <w:r>
         <w:rPr>
+          <w:sz w:val="22"/>
+          <w:highlight w:val="yellow"/>
           <w:lang w:val="en-GB"/>
         </w:rPr>
         <w:t>information</w:t>
       </w:r>
       <w:r>
         <w:rPr>
+          <w:sz w:val="22"/>
+          <w:highlight w:val="yellow"/>
           <w:lang w:val="en-GB"/>
         </w:rPr>
         <w:t xml:space="preserve">. The PowerEnjoy Central System also queries a database for checking </w:t>
       </w:r>
       <w:r>
         <w:rPr>
-          <w:lang w:val="en-GB"/>
-        </w:rPr>
-        <w:t>user</w:t>
-      </w:r>
-      <w:r>
-        <w:rPr>
-          <w:lang w:val="en-GB"/>
-        </w:rPr>
-        <w:t>s</w:t>
-      </w:r>
-      <w:r>
-        <w:rPr>
-          <w:lang w:val="en-GB"/>
-        </w:rPr>
-        <w:t>’</w:t>
-      </w:r>
-      <w:r>
-        <w:rPr>
+          <w:sz w:val="22"/>
+          <w:highlight w:val="yellow"/>
+          <w:lang w:val="en-GB"/>
+        </w:rPr>
+        <w:t>users’</w:t>
+      </w:r>
+      <w:r>
+        <w:rPr>
+          <w:sz w:val="22"/>
+          <w:highlight w:val="yellow"/>
           <w:lang w:val="en-GB"/>
         </w:rPr>
         <w:t xml:space="preserve"> credentials.</w:t>
@@ -16232,14 +16504,15 @@
     <w:p>
       <w:pPr>
         <w:rPr>
-          <w:lang w:val="en-GB"/>
-        </w:rPr>
-      </w:pPr>
-    </w:p>
-    <w:p>
-      <w:pPr>
-        <w:rPr>
-          <w:sz w:val="22"/>
+          <w:sz w:val="22"/>
+          <w:lang w:val="en-GB"/>
+        </w:rPr>
+      </w:pPr>
+    </w:p>
+    <w:p>
+      <w:pPr>
+        <w:rPr>
+          <w:sz w:val="24"/>
           <w:lang w:val="en-GB"/>
         </w:rPr>
       </w:pPr>
@@ -26132,7 +26405,7 @@
       <w:rPr>
         <w:noProof/>
       </w:rPr>
-      <w:t>22</w:t>
+      <w:t>37</w:t>
     </w:r>
     <w:r>
       <w:fldChar w:fldCharType="end"/>
@@ -27408,7 +27681,6 @@
   <w:style w:type="character" w:default="1" w:styleId="Carpredefinitoparagrafo">
     <w:name w:val="Default Paragraph Font"/>
     <w:uiPriority w:val="1"/>
-    <w:semiHidden/>
     <w:unhideWhenUsed/>
   </w:style>
   <w:style w:type="table" w:default="1" w:styleId="Tabellanormale">
@@ -27916,7 +28188,7 @@
 </file>
 
 <file path=customXml/itemProps1.xml><?xml version="1.0" encoding="utf-8"?>
-<ds:datastoreItem xmlns:ds="http://schemas.openxmlformats.org/officeDocument/2006/customXml" ds:itemID="{6438CF8F-4CE9-4928-A1E0-9964D119980C}">
+<ds:datastoreItem xmlns:ds="http://schemas.openxmlformats.org/officeDocument/2006/customXml" ds:itemID="{C11856D9-7D99-4812-8355-0F8D3D14D2C7}">
   <ds:schemaRefs>
     <ds:schemaRef ds:uri="http://schemas.openxmlformats.org/officeDocument/2006/bibliography"/>
   </ds:schemaRefs>

</xml_diff>